<commit_message>
Update GDD (v0.0.4), rename commented gdd
</commit_message>
<xml_diff>
--- a/Documents/GDD-PenguinWaterWar.docx
+++ b/Documents/GDD-PenguinWaterWar.docx
@@ -226,7 +226,7 @@
           <w:sz w:val="26"/>
           <w:szCs w:val="26"/>
         </w:rPr>
-        <w:t>3</w:t>
+        <w:t>4</w:t>
       </w:r>
     </w:p>
     <w:p>
@@ -372,13 +372,35 @@
         <w:ind w:left="360"/>
         <w:jc w:val="center"/>
       </w:pPr>
-      <w:r>
-        <w:t>Daniyal Dehghany</w:t>
-      </w:r>
+      <w:proofErr w:type="spellStart"/>
+      <w:r>
+        <w:t>Daniyal</w:t>
+      </w:r>
+      <w:proofErr w:type="spellEnd"/>
+      <w:r>
+        <w:t xml:space="preserve"> </w:t>
+      </w:r>
+      <w:proofErr w:type="spellStart"/>
+      <w:r>
+        <w:t>Dehghany</w:t>
+      </w:r>
+      <w:proofErr w:type="spellEnd"/>
       <w:r>
         <w:br/>
-        <w:t>Danja Künzle</w:t>
-      </w:r>
+      </w:r>
+      <w:proofErr w:type="spellStart"/>
+      <w:r>
+        <w:t>Danja</w:t>
+      </w:r>
+      <w:proofErr w:type="spellEnd"/>
+      <w:r>
+        <w:t xml:space="preserve"> </w:t>
+      </w:r>
+      <w:proofErr w:type="spellStart"/>
+      <w:r>
+        <w:t>Künzle</w:t>
+      </w:r>
+      <w:proofErr w:type="spellEnd"/>
     </w:p>
     <w:p>
       <w:pPr>
@@ -393,8 +415,13 @@
         <w:jc w:val="center"/>
       </w:pPr>
       <w:r>
-        <w:t>Kegan Hürlimann</w:t>
-      </w:r>
+        <w:t xml:space="preserve">Kegan </w:t>
+      </w:r>
+      <w:proofErr w:type="spellStart"/>
+      <w:r>
+        <w:t>Hürlimann</w:t>
+      </w:r>
+      <w:proofErr w:type="spellEnd"/>
     </w:p>
     <w:p>
       <w:pPr>
@@ -419,7 +446,7 @@
         <w:br w:type="page"/>
       </w:r>
     </w:p>
-    <w:bookmarkStart w:id="2" w:name="_Toc32765992" w:displacedByCustomXml="next"/>
+    <w:bookmarkStart w:id="2" w:name="_Toc32946584" w:displacedByCustomXml="next"/>
     <w:sdt>
       <w:sdtPr>
         <w:rPr>
@@ -445,12 +472,7 @@
             <w:pStyle w:val="berschrift1"/>
           </w:pPr>
           <w:r>
-            <w:t>Ind</w:t>
-          </w:r>
-          <w:bookmarkStart w:id="3" w:name="_GoBack"/>
-          <w:bookmarkEnd w:id="3"/>
-          <w:r>
-            <w:t>ex</w:t>
+            <w:t>Index</w:t>
           </w:r>
           <w:bookmarkEnd w:id="2"/>
         </w:p>
@@ -472,7 +494,7 @@
           <w:r>
             <w:fldChar w:fldCharType="separate"/>
           </w:r>
-          <w:hyperlink w:anchor="_Toc32765992" w:history="1">
+          <w:hyperlink w:anchor="_Toc32946584" w:history="1">
             <w:r>
               <w:rPr>
                 <w:rStyle w:val="Hyperlink"/>
@@ -499,7 +521,7 @@
                 <w:noProof/>
                 <w:webHidden/>
               </w:rPr>
-              <w:instrText xml:space="preserve"> PAGEREF _Toc32765992 \h </w:instrText>
+              <w:instrText xml:space="preserve"> PAGEREF _Toc32946584 \h </w:instrText>
             </w:r>
             <w:r>
               <w:rPr>
@@ -539,7 +561,7 @@
               <w:lang w:val="de-CH"/>
             </w:rPr>
           </w:pPr>
-          <w:hyperlink w:anchor="_Toc32765993" w:history="1">
+          <w:hyperlink w:anchor="_Toc32946585" w:history="1">
             <w:r>
               <w:rPr>
                 <w:rStyle w:val="Hyperlink"/>
@@ -566,7 +588,7 @@
                 <w:noProof/>
                 <w:webHidden/>
               </w:rPr>
-              <w:instrText xml:space="preserve"> PAGEREF _Toc32765993 \h </w:instrText>
+              <w:instrText xml:space="preserve"> PAGEREF _Toc32946585 \h </w:instrText>
             </w:r>
             <w:r>
               <w:rPr>
@@ -609,7 +631,7 @@
               <w:lang w:val="de-CH"/>
             </w:rPr>
           </w:pPr>
-          <w:hyperlink w:anchor="_Toc32765994" w:history="1">
+          <w:hyperlink w:anchor="_Toc32946586" w:history="1">
             <w:r>
               <w:rPr>
                 <w:rStyle w:val="Hyperlink"/>
@@ -636,7 +658,7 @@
                 <w:noProof/>
                 <w:webHidden/>
               </w:rPr>
-              <w:instrText xml:space="preserve"> PAGEREF _Toc32765994 \h </w:instrText>
+              <w:instrText xml:space="preserve"> PAGEREF _Toc32946586 \h </w:instrText>
             </w:r>
             <w:r>
               <w:rPr>
@@ -679,7 +701,7 @@
               <w:lang w:val="de-CH"/>
             </w:rPr>
           </w:pPr>
-          <w:hyperlink w:anchor="_Toc32765995" w:history="1">
+          <w:hyperlink w:anchor="_Toc32946587" w:history="1">
             <w:r>
               <w:rPr>
                 <w:rStyle w:val="Hyperlink"/>
@@ -706,7 +728,7 @@
                 <w:noProof/>
                 <w:webHidden/>
               </w:rPr>
-              <w:instrText xml:space="preserve"> PAGEREF _Toc32765995 \h </w:instrText>
+              <w:instrText xml:space="preserve"> PAGEREF _Toc32946587 \h </w:instrText>
             </w:r>
             <w:r>
               <w:rPr>
@@ -746,7 +768,7 @@
               <w:lang w:val="de-CH"/>
             </w:rPr>
           </w:pPr>
-          <w:hyperlink w:anchor="_Toc32765996" w:history="1">
+          <w:hyperlink w:anchor="_Toc32946588" w:history="1">
             <w:r>
               <w:rPr>
                 <w:rStyle w:val="Hyperlink"/>
@@ -773,7 +795,7 @@
                 <w:noProof/>
                 <w:webHidden/>
               </w:rPr>
-              <w:instrText xml:space="preserve"> PAGEREF _Toc32765996 \h </w:instrText>
+              <w:instrText xml:space="preserve"> PAGEREF _Toc32946588 \h </w:instrText>
             </w:r>
             <w:r>
               <w:rPr>
@@ -816,7 +838,7 @@
               <w:lang w:val="de-CH"/>
             </w:rPr>
           </w:pPr>
-          <w:hyperlink w:anchor="_Toc32765997" w:history="1">
+          <w:hyperlink w:anchor="_Toc32946589" w:history="1">
             <w:r>
               <w:rPr>
                 <w:rStyle w:val="Hyperlink"/>
@@ -843,7 +865,7 @@
                 <w:noProof/>
                 <w:webHidden/>
               </w:rPr>
-              <w:instrText xml:space="preserve"> PAGEREF _Toc32765997 \h </w:instrText>
+              <w:instrText xml:space="preserve"> PAGEREF _Toc32946589 \h </w:instrText>
             </w:r>
             <w:r>
               <w:rPr>
@@ -886,7 +908,7 @@
               <w:lang w:val="de-CH"/>
             </w:rPr>
           </w:pPr>
-          <w:hyperlink w:anchor="_Toc32765998" w:history="1">
+          <w:hyperlink w:anchor="_Toc32946590" w:history="1">
             <w:r>
               <w:rPr>
                 <w:rStyle w:val="Hyperlink"/>
@@ -913,7 +935,7 @@
                 <w:noProof/>
                 <w:webHidden/>
               </w:rPr>
-              <w:instrText xml:space="preserve"> PAGEREF _Toc32765998 \h </w:instrText>
+              <w:instrText xml:space="preserve"> PAGEREF _Toc32946590 \h </w:instrText>
             </w:r>
             <w:r>
               <w:rPr>
@@ -956,7 +978,7 @@
               <w:lang w:val="de-CH"/>
             </w:rPr>
           </w:pPr>
-          <w:hyperlink w:anchor="_Toc32765999" w:history="1">
+          <w:hyperlink w:anchor="_Toc32946591" w:history="1">
             <w:r>
               <w:rPr>
                 <w:rStyle w:val="Hyperlink"/>
@@ -983,7 +1005,7 @@
                 <w:noProof/>
                 <w:webHidden/>
               </w:rPr>
-              <w:instrText xml:space="preserve"> PAGEREF _Toc32765999 \h </w:instrText>
+              <w:instrText xml:space="preserve"> PAGEREF _Toc32946591 \h </w:instrText>
             </w:r>
             <w:r>
               <w:rPr>
@@ -1026,7 +1048,7 @@
               <w:lang w:val="de-CH"/>
             </w:rPr>
           </w:pPr>
-          <w:hyperlink w:anchor="_Toc32766000" w:history="1">
+          <w:hyperlink w:anchor="_Toc32946592" w:history="1">
             <w:r>
               <w:rPr>
                 <w:rStyle w:val="Hyperlink"/>
@@ -1053,7 +1075,7 @@
                 <w:noProof/>
                 <w:webHidden/>
               </w:rPr>
-              <w:instrText xml:space="preserve"> PAGEREF _Toc32766000 \h </w:instrText>
+              <w:instrText xml:space="preserve"> PAGEREF _Toc32946592 \h </w:instrText>
             </w:r>
             <w:r>
               <w:rPr>
@@ -1093,7 +1115,7 @@
               <w:lang w:val="de-CH"/>
             </w:rPr>
           </w:pPr>
-          <w:hyperlink w:anchor="_Toc32766001" w:history="1">
+          <w:hyperlink w:anchor="_Toc32946593" w:history="1">
             <w:r>
               <w:rPr>
                 <w:rStyle w:val="Hyperlink"/>
@@ -1120,7 +1142,7 @@
                 <w:noProof/>
                 <w:webHidden/>
               </w:rPr>
-              <w:instrText xml:space="preserve"> PAGEREF _Toc32766001 \h </w:instrText>
+              <w:instrText xml:space="preserve"> PAGEREF _Toc32946593 \h </w:instrText>
             </w:r>
             <w:r>
               <w:rPr>
@@ -1160,7 +1182,7 @@
               <w:lang w:val="de-CH"/>
             </w:rPr>
           </w:pPr>
-          <w:hyperlink w:anchor="_Toc32766002" w:history="1">
+          <w:hyperlink w:anchor="_Toc32946594" w:history="1">
             <w:r>
               <w:rPr>
                 <w:rStyle w:val="Hyperlink"/>
@@ -1187,7 +1209,7 @@
                 <w:noProof/>
                 <w:webHidden/>
               </w:rPr>
-              <w:instrText xml:space="preserve"> PAGEREF _Toc32766002 \h </w:instrText>
+              <w:instrText xml:space="preserve"> PAGEREF _Toc32946594 \h </w:instrText>
             </w:r>
             <w:r>
               <w:rPr>
@@ -1227,7 +1249,7 @@
               <w:lang w:val="de-CH"/>
             </w:rPr>
           </w:pPr>
-          <w:hyperlink w:anchor="_Toc32766003" w:history="1">
+          <w:hyperlink w:anchor="_Toc32946595" w:history="1">
             <w:r>
               <w:rPr>
                 <w:rStyle w:val="Hyperlink"/>
@@ -1254,7 +1276,7 @@
                 <w:noProof/>
                 <w:webHidden/>
               </w:rPr>
-              <w:instrText xml:space="preserve"> PAGEREF _Toc32766003 \h </w:instrText>
+              <w:instrText xml:space="preserve"> PAGEREF _Toc32946595 \h </w:instrText>
             </w:r>
             <w:r>
               <w:rPr>
@@ -1294,7 +1316,7 @@
               <w:lang w:val="de-CH"/>
             </w:rPr>
           </w:pPr>
-          <w:hyperlink w:anchor="_Toc32766004" w:history="1">
+          <w:hyperlink w:anchor="_Toc32946596" w:history="1">
             <w:r>
               <w:rPr>
                 <w:rStyle w:val="Hyperlink"/>
@@ -1321,7 +1343,7 @@
                 <w:noProof/>
                 <w:webHidden/>
               </w:rPr>
-              <w:instrText xml:space="preserve"> PAGEREF _Toc32766004 \h </w:instrText>
+              <w:instrText xml:space="preserve"> PAGEREF _Toc32946596 \h </w:instrText>
             </w:r>
             <w:r>
               <w:rPr>
@@ -1361,7 +1383,7 @@
               <w:lang w:val="de-CH"/>
             </w:rPr>
           </w:pPr>
-          <w:hyperlink w:anchor="_Toc32766005" w:history="1">
+          <w:hyperlink w:anchor="_Toc32946597" w:history="1">
             <w:r>
               <w:rPr>
                 <w:rStyle w:val="Hyperlink"/>
@@ -1388,7 +1410,7 @@
                 <w:noProof/>
                 <w:webHidden/>
               </w:rPr>
-              <w:instrText xml:space="preserve"> PAGEREF _Toc32766005 \h </w:instrText>
+              <w:instrText xml:space="preserve"> PAGEREF _Toc32946597 \h </w:instrText>
             </w:r>
             <w:r>
               <w:rPr>
@@ -1428,7 +1450,7 @@
               <w:lang w:val="de-CH"/>
             </w:rPr>
           </w:pPr>
-          <w:hyperlink w:anchor="_Toc32766006" w:history="1">
+          <w:hyperlink w:anchor="_Toc32946598" w:history="1">
             <w:r>
               <w:rPr>
                 <w:rStyle w:val="Hyperlink"/>
@@ -1455,7 +1477,7 @@
                 <w:noProof/>
                 <w:webHidden/>
               </w:rPr>
-              <w:instrText xml:space="preserve"> PAGEREF _Toc32766006 \h </w:instrText>
+              <w:instrText xml:space="preserve"> PAGEREF _Toc32946598 \h </w:instrText>
             </w:r>
             <w:r>
               <w:rPr>
@@ -1498,7 +1520,7 @@
               <w:lang w:val="de-CH"/>
             </w:rPr>
           </w:pPr>
-          <w:hyperlink w:anchor="_Toc32766007" w:history="1">
+          <w:hyperlink w:anchor="_Toc32946599" w:history="1">
             <w:r>
               <w:rPr>
                 <w:rStyle w:val="Hyperlink"/>
@@ -1525,7 +1547,7 @@
                 <w:noProof/>
                 <w:webHidden/>
               </w:rPr>
-              <w:instrText xml:space="preserve"> PAGEREF _Toc32766007 \h </w:instrText>
+              <w:instrText xml:space="preserve"> PAGEREF _Toc32946599 \h </w:instrText>
             </w:r>
             <w:r>
               <w:rPr>
@@ -1568,7 +1590,7 @@
               <w:lang w:val="de-CH"/>
             </w:rPr>
           </w:pPr>
-          <w:hyperlink w:anchor="_Toc32766008" w:history="1">
+          <w:hyperlink w:anchor="_Toc32946600" w:history="1">
             <w:r>
               <w:rPr>
                 <w:rStyle w:val="Hyperlink"/>
@@ -1595,7 +1617,7 @@
                 <w:noProof/>
                 <w:webHidden/>
               </w:rPr>
-              <w:instrText xml:space="preserve"> PAGEREF _Toc32766008 \h </w:instrText>
+              <w:instrText xml:space="preserve"> PAGEREF _Toc32946600 \h </w:instrText>
             </w:r>
             <w:r>
               <w:rPr>
@@ -1638,7 +1660,7 @@
               <w:lang w:val="de-CH"/>
             </w:rPr>
           </w:pPr>
-          <w:hyperlink w:anchor="_Toc32766009" w:history="1">
+          <w:hyperlink w:anchor="_Toc32946601" w:history="1">
             <w:r>
               <w:rPr>
                 <w:rStyle w:val="Hyperlink"/>
@@ -1665,7 +1687,7 @@
                 <w:noProof/>
                 <w:webHidden/>
               </w:rPr>
-              <w:instrText xml:space="preserve"> PAGEREF _Toc32766009 \h </w:instrText>
+              <w:instrText xml:space="preserve"> PAGEREF _Toc32946601 \h </w:instrText>
             </w:r>
             <w:r>
               <w:rPr>
@@ -1707,7 +1729,7 @@
               <w:noProof/>
             </w:rPr>
           </w:pPr>
-          <w:hyperlink w:anchor="_Toc32766010" w:history="1">
+          <w:hyperlink w:anchor="_Toc32946602" w:history="1">
             <w:r>
               <w:rPr>
                 <w:rStyle w:val="Hyperlink"/>
@@ -1734,7 +1756,7 @@
                 <w:noProof/>
                 <w:webHidden/>
               </w:rPr>
-              <w:instrText xml:space="preserve"> PAGEREF _Toc32766010 \h </w:instrText>
+              <w:instrText xml:space="preserve"> PAGEREF _Toc32946602 \h </w:instrText>
             </w:r>
             <w:r>
               <w:rPr>
@@ -1776,7 +1798,7 @@
               <w:noProof/>
             </w:rPr>
           </w:pPr>
-          <w:hyperlink w:anchor="_Toc32766011" w:history="1">
+          <w:hyperlink w:anchor="_Toc32946603" w:history="1">
             <w:r>
               <w:rPr>
                 <w:rStyle w:val="Hyperlink"/>
@@ -1803,7 +1825,7 @@
                 <w:noProof/>
                 <w:webHidden/>
               </w:rPr>
-              <w:instrText xml:space="preserve"> PAGEREF _Toc32766011 \h </w:instrText>
+              <w:instrText xml:space="preserve"> PAGEREF _Toc32946603 \h </w:instrText>
             </w:r>
             <w:r>
               <w:rPr>
@@ -1843,7 +1865,7 @@
               <w:lang w:val="de-CH"/>
             </w:rPr>
           </w:pPr>
-          <w:hyperlink w:anchor="_Toc32766012" w:history="1">
+          <w:hyperlink w:anchor="_Toc32946604" w:history="1">
             <w:r>
               <w:rPr>
                 <w:rStyle w:val="Hyperlink"/>
@@ -1870,7 +1892,7 @@
                 <w:noProof/>
                 <w:webHidden/>
               </w:rPr>
-              <w:instrText xml:space="preserve"> PAGEREF _Toc32766012 \h </w:instrText>
+              <w:instrText xml:space="preserve"> PAGEREF _Toc32946604 \h </w:instrText>
             </w:r>
             <w:r>
               <w:rPr>
@@ -1913,7 +1935,7 @@
               <w:lang w:val="de-CH"/>
             </w:rPr>
           </w:pPr>
-          <w:hyperlink w:anchor="_Toc32766013" w:history="1">
+          <w:hyperlink w:anchor="_Toc32946605" w:history="1">
             <w:r>
               <w:rPr>
                 <w:rStyle w:val="Hyperlink"/>
@@ -1940,7 +1962,7 @@
                 <w:noProof/>
                 <w:webHidden/>
               </w:rPr>
-              <w:instrText xml:space="preserve"> PAGEREF _Toc32766013 \h </w:instrText>
+              <w:instrText xml:space="preserve"> PAGEREF _Toc32946605 \h </w:instrText>
             </w:r>
             <w:r>
               <w:rPr>
@@ -1983,7 +2005,7 @@
               <w:lang w:val="de-CH"/>
             </w:rPr>
           </w:pPr>
-          <w:hyperlink w:anchor="_Toc32766014" w:history="1">
+          <w:hyperlink w:anchor="_Toc32946606" w:history="1">
             <w:r>
               <w:rPr>
                 <w:rStyle w:val="Hyperlink"/>
@@ -2010,7 +2032,7 @@
                 <w:noProof/>
                 <w:webHidden/>
               </w:rPr>
-              <w:instrText xml:space="preserve"> PAGEREF _Toc32766014 \h </w:instrText>
+              <w:instrText xml:space="preserve"> PAGEREF _Toc32946606 \h </w:instrText>
             </w:r>
             <w:r>
               <w:rPr>
@@ -2050,7 +2072,7 @@
               <w:lang w:val="de-CH"/>
             </w:rPr>
           </w:pPr>
-          <w:hyperlink w:anchor="_Toc32766015" w:history="1">
+          <w:hyperlink w:anchor="_Toc32946607" w:history="1">
             <w:r>
               <w:rPr>
                 <w:rStyle w:val="Hyperlink"/>
@@ -2077,7 +2099,7 @@
                 <w:noProof/>
                 <w:webHidden/>
               </w:rPr>
-              <w:instrText xml:space="preserve"> PAGEREF _Toc32766015 \h </w:instrText>
+              <w:instrText xml:space="preserve"> PAGEREF _Toc32946607 \h </w:instrText>
             </w:r>
             <w:r>
               <w:rPr>
@@ -2120,7 +2142,7 @@
               <w:lang w:val="de-CH"/>
             </w:rPr>
           </w:pPr>
-          <w:hyperlink w:anchor="_Toc32766016" w:history="1">
+          <w:hyperlink w:anchor="_Toc32946608" w:history="1">
             <w:r>
               <w:rPr>
                 <w:rStyle w:val="Hyperlink"/>
@@ -2147,7 +2169,7 @@
                 <w:noProof/>
                 <w:webHidden/>
               </w:rPr>
-              <w:instrText xml:space="preserve"> PAGEREF _Toc32766016 \h </w:instrText>
+              <w:instrText xml:space="preserve"> PAGEREF _Toc32946608 \h </w:instrText>
             </w:r>
             <w:r>
               <w:rPr>
@@ -2190,7 +2212,7 @@
               <w:lang w:val="de-CH"/>
             </w:rPr>
           </w:pPr>
-          <w:hyperlink w:anchor="_Toc32766017" w:history="1">
+          <w:hyperlink w:anchor="_Toc32946609" w:history="1">
             <w:r>
               <w:rPr>
                 <w:rStyle w:val="Hyperlink"/>
@@ -2217,7 +2239,7 @@
                 <w:noProof/>
                 <w:webHidden/>
               </w:rPr>
-              <w:instrText xml:space="preserve"> PAGEREF _Toc32766017 \h </w:instrText>
+              <w:instrText xml:space="preserve"> PAGEREF _Toc32946609 \h </w:instrText>
             </w:r>
             <w:r>
               <w:rPr>
@@ -2259,7 +2281,7 @@
               <w:noProof/>
             </w:rPr>
           </w:pPr>
-          <w:hyperlink w:anchor="_Toc32766018" w:history="1">
+          <w:hyperlink w:anchor="_Toc32946610" w:history="1">
             <w:r>
               <w:rPr>
                 <w:rStyle w:val="Hyperlink"/>
@@ -2286,7 +2308,7 @@
                 <w:noProof/>
                 <w:webHidden/>
               </w:rPr>
-              <w:instrText xml:space="preserve"> PAGEREF _Toc32766018 \h </w:instrText>
+              <w:instrText xml:space="preserve"> PAGEREF _Toc32946610 \h </w:instrText>
             </w:r>
             <w:r>
               <w:rPr>
@@ -2328,7 +2350,7 @@
               <w:noProof/>
             </w:rPr>
           </w:pPr>
-          <w:hyperlink w:anchor="_Toc32766019" w:history="1">
+          <w:hyperlink w:anchor="_Toc32946611" w:history="1">
             <w:r>
               <w:rPr>
                 <w:rStyle w:val="Hyperlink"/>
@@ -2355,7 +2377,7 @@
                 <w:noProof/>
                 <w:webHidden/>
               </w:rPr>
-              <w:instrText xml:space="preserve"> PAGEREF _Toc32766019 \h </w:instrText>
+              <w:instrText xml:space="preserve"> PAGEREF _Toc32946611 \h </w:instrText>
             </w:r>
             <w:r>
               <w:rPr>
@@ -2397,7 +2419,7 @@
               <w:noProof/>
             </w:rPr>
           </w:pPr>
-          <w:hyperlink w:anchor="_Toc32766020" w:history="1">
+          <w:hyperlink w:anchor="_Toc32946612" w:history="1">
             <w:r>
               <w:rPr>
                 <w:rStyle w:val="Hyperlink"/>
@@ -2424,7 +2446,7 @@
                 <w:noProof/>
                 <w:webHidden/>
               </w:rPr>
-              <w:instrText xml:space="preserve"> PAGEREF _Toc32766020 \h </w:instrText>
+              <w:instrText xml:space="preserve"> PAGEREF _Toc32946612 \h </w:instrText>
             </w:r>
             <w:r>
               <w:rPr>
@@ -2466,7 +2488,7 @@
               <w:noProof/>
             </w:rPr>
           </w:pPr>
-          <w:hyperlink w:anchor="_Toc32766021" w:history="1">
+          <w:hyperlink w:anchor="_Toc32946613" w:history="1">
             <w:r>
               <w:rPr>
                 <w:rStyle w:val="Hyperlink"/>
@@ -2493,7 +2515,7 @@
                 <w:noProof/>
                 <w:webHidden/>
               </w:rPr>
-              <w:instrText xml:space="preserve"> PAGEREF _Toc32766021 \h </w:instrText>
+              <w:instrText xml:space="preserve"> PAGEREF _Toc32946613 \h </w:instrText>
             </w:r>
             <w:r>
               <w:rPr>
@@ -2535,7 +2557,7 @@
               <w:noProof/>
             </w:rPr>
           </w:pPr>
-          <w:hyperlink w:anchor="_Toc32766022" w:history="1">
+          <w:hyperlink w:anchor="_Toc32946614" w:history="1">
             <w:r>
               <w:rPr>
                 <w:rStyle w:val="Hyperlink"/>
@@ -2562,7 +2584,7 @@
                 <w:noProof/>
                 <w:webHidden/>
               </w:rPr>
-              <w:instrText xml:space="preserve"> PAGEREF _Toc32766022 \h </w:instrText>
+              <w:instrText xml:space="preserve"> PAGEREF _Toc32946614 \h </w:instrText>
             </w:r>
             <w:r>
               <w:rPr>
@@ -2602,7 +2624,7 @@
               <w:lang w:val="de-CH"/>
             </w:rPr>
           </w:pPr>
-          <w:hyperlink w:anchor="_Toc32766023" w:history="1">
+          <w:hyperlink w:anchor="_Toc32946615" w:history="1">
             <w:r>
               <w:rPr>
                 <w:rStyle w:val="Hyperlink"/>
@@ -2629,7 +2651,7 @@
                 <w:noProof/>
                 <w:webHidden/>
               </w:rPr>
-              <w:instrText xml:space="preserve"> PAGEREF _Toc32766023 \h </w:instrText>
+              <w:instrText xml:space="preserve"> PAGEREF _Toc32946615 \h </w:instrText>
             </w:r>
             <w:r>
               <w:rPr>
@@ -2672,7 +2694,7 @@
               <w:lang w:val="de-CH"/>
             </w:rPr>
           </w:pPr>
-          <w:hyperlink w:anchor="_Toc32766024" w:history="1">
+          <w:hyperlink w:anchor="_Toc32946616" w:history="1">
             <w:r>
               <w:rPr>
                 <w:rStyle w:val="Hyperlink"/>
@@ -2699,7 +2721,7 @@
                 <w:noProof/>
                 <w:webHidden/>
               </w:rPr>
-              <w:instrText xml:space="preserve"> PAGEREF _Toc32766024 \h </w:instrText>
+              <w:instrText xml:space="preserve"> PAGEREF _Toc32946616 \h </w:instrText>
             </w:r>
             <w:r>
               <w:rPr>
@@ -2741,7 +2763,7 @@
               <w:noProof/>
             </w:rPr>
           </w:pPr>
-          <w:hyperlink w:anchor="_Toc32766025" w:history="1">
+          <w:hyperlink w:anchor="_Toc32946617" w:history="1">
             <w:r>
               <w:rPr>
                 <w:rStyle w:val="Hyperlink"/>
@@ -2768,7 +2790,7 @@
                 <w:noProof/>
                 <w:webHidden/>
               </w:rPr>
-              <w:instrText xml:space="preserve"> PAGEREF _Toc32766025 \h </w:instrText>
+              <w:instrText xml:space="preserve"> PAGEREF _Toc32946617 \h </w:instrText>
             </w:r>
             <w:r>
               <w:rPr>
@@ -2810,7 +2832,7 @@
               <w:noProof/>
             </w:rPr>
           </w:pPr>
-          <w:hyperlink w:anchor="_Toc32766026" w:history="1">
+          <w:hyperlink w:anchor="_Toc32946618" w:history="1">
             <w:r>
               <w:rPr>
                 <w:rStyle w:val="Hyperlink"/>
@@ -2837,7 +2859,7 @@
                 <w:noProof/>
                 <w:webHidden/>
               </w:rPr>
-              <w:instrText xml:space="preserve"> PAGEREF _Toc32766026 \h </w:instrText>
+              <w:instrText xml:space="preserve"> PAGEREF _Toc32946618 \h </w:instrText>
             </w:r>
             <w:r>
               <w:rPr>
@@ -2879,7 +2901,7 @@
               <w:noProof/>
             </w:rPr>
           </w:pPr>
-          <w:hyperlink w:anchor="_Toc32766027" w:history="1">
+          <w:hyperlink w:anchor="_Toc32946619" w:history="1">
             <w:r>
               <w:rPr>
                 <w:rStyle w:val="Hyperlink"/>
@@ -2906,7 +2928,7 @@
                 <w:noProof/>
                 <w:webHidden/>
               </w:rPr>
-              <w:instrText xml:space="preserve"> PAGEREF _Toc32766027 \h </w:instrText>
+              <w:instrText xml:space="preserve"> PAGEREF _Toc32946619 \h </w:instrText>
             </w:r>
             <w:r>
               <w:rPr>
@@ -2949,7 +2971,7 @@
               <w:lang w:val="de-CH"/>
             </w:rPr>
           </w:pPr>
-          <w:hyperlink w:anchor="_Toc32766028" w:history="1">
+          <w:hyperlink w:anchor="_Toc32946620" w:history="1">
             <w:r>
               <w:rPr>
                 <w:rStyle w:val="Hyperlink"/>
@@ -2976,7 +2998,7 @@
                 <w:noProof/>
                 <w:webHidden/>
               </w:rPr>
-              <w:instrText xml:space="preserve"> PAGEREF _Toc32766028 \h </w:instrText>
+              <w:instrText xml:space="preserve"> PAGEREF _Toc32946620 \h </w:instrText>
             </w:r>
             <w:r>
               <w:rPr>
@@ -3018,7 +3040,7 @@
               <w:noProof/>
             </w:rPr>
           </w:pPr>
-          <w:hyperlink w:anchor="_Toc32766029" w:history="1">
+          <w:hyperlink w:anchor="_Toc32946621" w:history="1">
             <w:r>
               <w:rPr>
                 <w:rStyle w:val="Hyperlink"/>
@@ -3045,7 +3067,7 @@
                 <w:noProof/>
                 <w:webHidden/>
               </w:rPr>
-              <w:instrText xml:space="preserve"> PAGEREF _Toc32766029 \h </w:instrText>
+              <w:instrText xml:space="preserve"> PAGEREF _Toc32946621 \h </w:instrText>
             </w:r>
             <w:r>
               <w:rPr>
@@ -3087,7 +3109,7 @@
               <w:noProof/>
             </w:rPr>
           </w:pPr>
-          <w:hyperlink w:anchor="_Toc32766030" w:history="1">
+          <w:hyperlink w:anchor="_Toc32946622" w:history="1">
             <w:r>
               <w:rPr>
                 <w:rStyle w:val="Hyperlink"/>
@@ -3114,7 +3136,7 @@
                 <w:noProof/>
                 <w:webHidden/>
               </w:rPr>
-              <w:instrText xml:space="preserve"> PAGEREF _Toc32766030 \h </w:instrText>
+              <w:instrText xml:space="preserve"> PAGEREF _Toc32946622 \h </w:instrText>
             </w:r>
             <w:r>
               <w:rPr>
@@ -3156,7 +3178,7 @@
               <w:noProof/>
             </w:rPr>
           </w:pPr>
-          <w:hyperlink w:anchor="_Toc32766031" w:history="1">
+          <w:hyperlink w:anchor="_Toc32946623" w:history="1">
             <w:r>
               <w:rPr>
                 <w:rStyle w:val="Hyperlink"/>
@@ -3183,7 +3205,7 @@
                 <w:noProof/>
                 <w:webHidden/>
               </w:rPr>
-              <w:instrText xml:space="preserve"> PAGEREF _Toc32766031 \h </w:instrText>
+              <w:instrText xml:space="preserve"> PAGEREF _Toc32946623 \h </w:instrText>
             </w:r>
             <w:r>
               <w:rPr>
@@ -3226,7 +3248,7 @@
               <w:lang w:val="de-CH"/>
             </w:rPr>
           </w:pPr>
-          <w:hyperlink w:anchor="_Toc32766032" w:history="1">
+          <w:hyperlink w:anchor="_Toc32946624" w:history="1">
             <w:r>
               <w:rPr>
                 <w:rStyle w:val="Hyperlink"/>
@@ -3253,7 +3275,7 @@
                 <w:noProof/>
                 <w:webHidden/>
               </w:rPr>
-              <w:instrText xml:space="preserve"> PAGEREF _Toc32766032 \h </w:instrText>
+              <w:instrText xml:space="preserve"> PAGEREF _Toc32946624 \h </w:instrText>
             </w:r>
             <w:r>
               <w:rPr>
@@ -3295,7 +3317,7 @@
               <w:noProof/>
             </w:rPr>
           </w:pPr>
-          <w:hyperlink w:anchor="_Toc32766033" w:history="1">
+          <w:hyperlink w:anchor="_Toc32946625" w:history="1">
             <w:r>
               <w:rPr>
                 <w:rStyle w:val="Hyperlink"/>
@@ -3322,7 +3344,7 @@
                 <w:noProof/>
                 <w:webHidden/>
               </w:rPr>
-              <w:instrText xml:space="preserve"> PAGEREF _Toc32766033 \h </w:instrText>
+              <w:instrText xml:space="preserve"> PAGEREF _Toc32946625 \h </w:instrText>
             </w:r>
             <w:r>
               <w:rPr>
@@ -3364,7 +3386,7 @@
               <w:noProof/>
             </w:rPr>
           </w:pPr>
-          <w:hyperlink w:anchor="_Toc32766034" w:history="1">
+          <w:hyperlink w:anchor="_Toc32946626" w:history="1">
             <w:r>
               <w:rPr>
                 <w:rStyle w:val="Hyperlink"/>
@@ -3391,7 +3413,7 @@
                 <w:noProof/>
                 <w:webHidden/>
               </w:rPr>
-              <w:instrText xml:space="preserve"> PAGEREF _Toc32766034 \h </w:instrText>
+              <w:instrText xml:space="preserve"> PAGEREF _Toc32946626 \h </w:instrText>
             </w:r>
             <w:r>
               <w:rPr>
@@ -3433,7 +3455,7 @@
               <w:noProof/>
             </w:rPr>
           </w:pPr>
-          <w:hyperlink w:anchor="_Toc32766035" w:history="1">
+          <w:hyperlink w:anchor="_Toc32946627" w:history="1">
             <w:r>
               <w:rPr>
                 <w:rStyle w:val="Hyperlink"/>
@@ -3460,7 +3482,7 @@
                 <w:noProof/>
                 <w:webHidden/>
               </w:rPr>
-              <w:instrText xml:space="preserve"> PAGEREF _Toc32766035 \h </w:instrText>
+              <w:instrText xml:space="preserve"> PAGEREF _Toc32946627 \h </w:instrText>
             </w:r>
             <w:r>
               <w:rPr>
@@ -3503,7 +3525,7 @@
               <w:lang w:val="de-CH"/>
             </w:rPr>
           </w:pPr>
-          <w:hyperlink w:anchor="_Toc32766036" w:history="1">
+          <w:hyperlink w:anchor="_Toc32946628" w:history="1">
             <w:r>
               <w:rPr>
                 <w:rStyle w:val="Hyperlink"/>
@@ -3530,7 +3552,7 @@
                 <w:noProof/>
                 <w:webHidden/>
               </w:rPr>
-              <w:instrText xml:space="preserve"> PAGEREF _Toc32766036 \h </w:instrText>
+              <w:instrText xml:space="preserve"> PAGEREF _Toc32946628 \h </w:instrText>
             </w:r>
             <w:r>
               <w:rPr>
@@ -3572,7 +3594,7 @@
               <w:noProof/>
             </w:rPr>
           </w:pPr>
-          <w:hyperlink w:anchor="_Toc32766037" w:history="1">
+          <w:hyperlink w:anchor="_Toc32946629" w:history="1">
             <w:r>
               <w:rPr>
                 <w:rStyle w:val="Hyperlink"/>
@@ -3599,7 +3621,7 @@
                 <w:noProof/>
                 <w:webHidden/>
               </w:rPr>
-              <w:instrText xml:space="preserve"> PAGEREF _Toc32766037 \h </w:instrText>
+              <w:instrText xml:space="preserve"> PAGEREF _Toc32946629 \h </w:instrText>
             </w:r>
             <w:r>
               <w:rPr>
@@ -3641,7 +3663,7 @@
               <w:noProof/>
             </w:rPr>
           </w:pPr>
-          <w:hyperlink w:anchor="_Toc32766038" w:history="1">
+          <w:hyperlink w:anchor="_Toc32946630" w:history="1">
             <w:r>
               <w:rPr>
                 <w:rStyle w:val="Hyperlink"/>
@@ -3668,7 +3690,7 @@
                 <w:noProof/>
                 <w:webHidden/>
               </w:rPr>
-              <w:instrText xml:space="preserve"> PAGEREF _Toc32766038 \h </w:instrText>
+              <w:instrText xml:space="preserve"> PAGEREF _Toc32946630 \h </w:instrText>
             </w:r>
             <w:r>
               <w:rPr>
@@ -3710,7 +3732,7 @@
               <w:noProof/>
             </w:rPr>
           </w:pPr>
-          <w:hyperlink w:anchor="_Toc32766039" w:history="1">
+          <w:hyperlink w:anchor="_Toc32946631" w:history="1">
             <w:r>
               <w:rPr>
                 <w:rStyle w:val="Hyperlink"/>
@@ -3737,7 +3759,7 @@
                 <w:noProof/>
                 <w:webHidden/>
               </w:rPr>
-              <w:instrText xml:space="preserve"> PAGEREF _Toc32766039 \h </w:instrText>
+              <w:instrText xml:space="preserve"> PAGEREF _Toc32946631 \h </w:instrText>
             </w:r>
             <w:r>
               <w:rPr>
@@ -3780,7 +3802,7 @@
               <w:lang w:val="de-CH"/>
             </w:rPr>
           </w:pPr>
-          <w:hyperlink w:anchor="_Toc32766040" w:history="1">
+          <w:hyperlink w:anchor="_Toc32946632" w:history="1">
             <w:r>
               <w:rPr>
                 <w:rStyle w:val="Hyperlink"/>
@@ -3807,7 +3829,7 @@
                 <w:noProof/>
                 <w:webHidden/>
               </w:rPr>
-              <w:instrText xml:space="preserve"> PAGEREF _Toc32766040 \h </w:instrText>
+              <w:instrText xml:space="preserve"> PAGEREF _Toc32946632 \h </w:instrText>
             </w:r>
             <w:r>
               <w:rPr>
@@ -3849,7 +3871,7 @@
               <w:noProof/>
             </w:rPr>
           </w:pPr>
-          <w:hyperlink w:anchor="_Toc32766041" w:history="1">
+          <w:hyperlink w:anchor="_Toc32946633" w:history="1">
             <w:r>
               <w:rPr>
                 <w:rStyle w:val="Hyperlink"/>
@@ -3876,7 +3898,7 @@
                 <w:noProof/>
                 <w:webHidden/>
               </w:rPr>
-              <w:instrText xml:space="preserve"> PAGEREF _Toc32766041 \h </w:instrText>
+              <w:instrText xml:space="preserve"> PAGEREF _Toc32946633 \h </w:instrText>
             </w:r>
             <w:r>
               <w:rPr>
@@ -3918,7 +3940,7 @@
               <w:noProof/>
             </w:rPr>
           </w:pPr>
-          <w:hyperlink w:anchor="_Toc32766042" w:history="1">
+          <w:hyperlink w:anchor="_Toc32946634" w:history="1">
             <w:r>
               <w:rPr>
                 <w:rStyle w:val="Hyperlink"/>
@@ -3945,7 +3967,7 @@
                 <w:noProof/>
                 <w:webHidden/>
               </w:rPr>
-              <w:instrText xml:space="preserve"> PAGEREF _Toc32766042 \h </w:instrText>
+              <w:instrText xml:space="preserve"> PAGEREF _Toc32946634 \h </w:instrText>
             </w:r>
             <w:r>
               <w:rPr>
@@ -3985,7 +4007,7 @@
               <w:lang w:val="de-CH"/>
             </w:rPr>
           </w:pPr>
-          <w:hyperlink w:anchor="_Toc32766043" w:history="1">
+          <w:hyperlink w:anchor="_Toc32946635" w:history="1">
             <w:r>
               <w:rPr>
                 <w:rStyle w:val="Hyperlink"/>
@@ -4012,7 +4034,7 @@
                 <w:noProof/>
                 <w:webHidden/>
               </w:rPr>
-              <w:instrText xml:space="preserve"> PAGEREF _Toc32766043 \h </w:instrText>
+              <w:instrText xml:space="preserve"> PAGEREF _Toc32946635 \h </w:instrText>
             </w:r>
             <w:r>
               <w:rPr>
@@ -4055,7 +4077,7 @@
               <w:lang w:val="de-CH"/>
             </w:rPr>
           </w:pPr>
-          <w:hyperlink w:anchor="_Toc32766044" w:history="1">
+          <w:hyperlink w:anchor="_Toc32946636" w:history="1">
             <w:r>
               <w:rPr>
                 <w:rStyle w:val="Hyperlink"/>
@@ -4082,7 +4104,7 @@
                 <w:noProof/>
                 <w:webHidden/>
               </w:rPr>
-              <w:instrText xml:space="preserve"> PAGEREF _Toc32766044 \h </w:instrText>
+              <w:instrText xml:space="preserve"> PAGEREF _Toc32946636 \h </w:instrText>
             </w:r>
             <w:r>
               <w:rPr>
@@ -4125,7 +4147,7 @@
               <w:lang w:val="de-CH"/>
             </w:rPr>
           </w:pPr>
-          <w:hyperlink w:anchor="_Toc32766045" w:history="1">
+          <w:hyperlink w:anchor="_Toc32946637" w:history="1">
             <w:r>
               <w:rPr>
                 <w:rStyle w:val="Hyperlink"/>
@@ -4152,7 +4174,7 @@
                 <w:noProof/>
                 <w:webHidden/>
               </w:rPr>
-              <w:instrText xml:space="preserve"> PAGEREF _Toc32766045 \h </w:instrText>
+              <w:instrText xml:space="preserve"> PAGEREF _Toc32946637 \h </w:instrText>
             </w:r>
             <w:r>
               <w:rPr>
@@ -4195,7 +4217,7 @@
               <w:lang w:val="de-CH"/>
             </w:rPr>
           </w:pPr>
-          <w:hyperlink w:anchor="_Toc32766046" w:history="1">
+          <w:hyperlink w:anchor="_Toc32946638" w:history="1">
             <w:r>
               <w:rPr>
                 <w:rStyle w:val="Hyperlink"/>
@@ -4222,7 +4244,7 @@
                 <w:noProof/>
                 <w:webHidden/>
               </w:rPr>
-              <w:instrText xml:space="preserve"> PAGEREF _Toc32766046 \h </w:instrText>
+              <w:instrText xml:space="preserve"> PAGEREF _Toc32946638 \h </w:instrText>
             </w:r>
             <w:r>
               <w:rPr>
@@ -4262,7 +4284,7 @@
               <w:lang w:val="de-CH"/>
             </w:rPr>
           </w:pPr>
-          <w:hyperlink w:anchor="_Toc32766047" w:history="1">
+          <w:hyperlink w:anchor="_Toc32946639" w:history="1">
             <w:r>
               <w:rPr>
                 <w:rStyle w:val="Hyperlink"/>
@@ -4289,7 +4311,7 @@
                 <w:noProof/>
                 <w:webHidden/>
               </w:rPr>
-              <w:instrText xml:space="preserve"> PAGEREF _Toc32766047 \h </w:instrText>
+              <w:instrText xml:space="preserve"> PAGEREF _Toc32946639 \h </w:instrText>
             </w:r>
             <w:r>
               <w:rPr>
@@ -4332,7 +4354,7 @@
               <w:lang w:val="de-CH"/>
             </w:rPr>
           </w:pPr>
-          <w:hyperlink w:anchor="_Toc32766048" w:history="1">
+          <w:hyperlink w:anchor="_Toc32946640" w:history="1">
             <w:r>
               <w:rPr>
                 <w:rStyle w:val="Hyperlink"/>
@@ -4359,7 +4381,7 @@
                 <w:noProof/>
                 <w:webHidden/>
               </w:rPr>
-              <w:instrText xml:space="preserve"> PAGEREF _Toc32766048 \h </w:instrText>
+              <w:instrText xml:space="preserve"> PAGEREF _Toc32946640 \h </w:instrText>
             </w:r>
             <w:r>
               <w:rPr>
@@ -4402,7 +4424,7 @@
               <w:lang w:val="de-CH"/>
             </w:rPr>
           </w:pPr>
-          <w:hyperlink w:anchor="_Toc32766049" w:history="1">
+          <w:hyperlink w:anchor="_Toc32946641" w:history="1">
             <w:r>
               <w:rPr>
                 <w:rStyle w:val="Hyperlink"/>
@@ -4429,7 +4451,7 @@
                 <w:noProof/>
                 <w:webHidden/>
               </w:rPr>
-              <w:instrText xml:space="preserve"> PAGEREF _Toc32766049 \h </w:instrText>
+              <w:instrText xml:space="preserve"> PAGEREF _Toc32946641 \h </w:instrText>
             </w:r>
             <w:r>
               <w:rPr>
@@ -4472,7 +4494,7 @@
               <w:lang w:val="de-CH"/>
             </w:rPr>
           </w:pPr>
-          <w:hyperlink w:anchor="_Toc32766050" w:history="1">
+          <w:hyperlink w:anchor="_Toc32946642" w:history="1">
             <w:r>
               <w:rPr>
                 <w:rStyle w:val="Hyperlink"/>
@@ -4499,7 +4521,7 @@
                 <w:noProof/>
                 <w:webHidden/>
               </w:rPr>
-              <w:instrText xml:space="preserve"> PAGEREF _Toc32766050 \h </w:instrText>
+              <w:instrText xml:space="preserve"> PAGEREF _Toc32946642 \h </w:instrText>
             </w:r>
             <w:r>
               <w:rPr>
@@ -4539,7 +4561,7 @@
               <w:lang w:val="de-CH"/>
             </w:rPr>
           </w:pPr>
-          <w:hyperlink w:anchor="_Toc32766051" w:history="1">
+          <w:hyperlink w:anchor="_Toc32946643" w:history="1">
             <w:r>
               <w:rPr>
                 <w:rStyle w:val="Hyperlink"/>
@@ -4566,7 +4588,7 @@
                 <w:noProof/>
                 <w:webHidden/>
               </w:rPr>
-              <w:instrText xml:space="preserve"> PAGEREF _Toc32766051 \h </w:instrText>
+              <w:instrText xml:space="preserve"> PAGEREF _Toc32946643 \h </w:instrText>
             </w:r>
             <w:r>
               <w:rPr>
@@ -4609,7 +4631,7 @@
               <w:lang w:val="de-CH"/>
             </w:rPr>
           </w:pPr>
-          <w:hyperlink w:anchor="_Toc32766052" w:history="1">
+          <w:hyperlink w:anchor="_Toc32946644" w:history="1">
             <w:r>
               <w:rPr>
                 <w:rStyle w:val="Hyperlink"/>
@@ -4636,7 +4658,7 @@
                 <w:noProof/>
                 <w:webHidden/>
               </w:rPr>
-              <w:instrText xml:space="preserve"> PAGEREF _Toc32766052 \h </w:instrText>
+              <w:instrText xml:space="preserve"> PAGEREF _Toc32946644 \h </w:instrText>
             </w:r>
             <w:r>
               <w:rPr>
@@ -4679,7 +4701,7 @@
               <w:lang w:val="de-CH"/>
             </w:rPr>
           </w:pPr>
-          <w:hyperlink w:anchor="_Toc32766053" w:history="1">
+          <w:hyperlink w:anchor="_Toc32946645" w:history="1">
             <w:r>
               <w:rPr>
                 <w:rStyle w:val="Hyperlink"/>
@@ -4708,7 +4730,7 @@
                 <w:noProof/>
                 <w:webHidden/>
               </w:rPr>
-              <w:instrText xml:space="preserve"> PAGEREF _Toc32766053 \h </w:instrText>
+              <w:instrText xml:space="preserve"> PAGEREF _Toc32946645 \h </w:instrText>
             </w:r>
             <w:r>
               <w:rPr>
@@ -4751,7 +4773,7 @@
               <w:lang w:val="de-CH"/>
             </w:rPr>
           </w:pPr>
-          <w:hyperlink w:anchor="_Toc32766054" w:history="1">
+          <w:hyperlink w:anchor="_Toc32946646" w:history="1">
             <w:r>
               <w:rPr>
                 <w:rStyle w:val="Hyperlink"/>
@@ -4780,7 +4802,7 @@
                 <w:noProof/>
                 <w:webHidden/>
               </w:rPr>
-              <w:instrText xml:space="preserve"> PAGEREF _Toc32766054 \h </w:instrText>
+              <w:instrText xml:space="preserve"> PAGEREF _Toc32946646 \h </w:instrText>
             </w:r>
             <w:r>
               <w:rPr>
@@ -4823,7 +4845,7 @@
               <w:lang w:val="de-CH"/>
             </w:rPr>
           </w:pPr>
-          <w:hyperlink w:anchor="_Toc32766055" w:history="1">
+          <w:hyperlink w:anchor="_Toc32946647" w:history="1">
             <w:r>
               <w:rPr>
                 <w:rStyle w:val="Hyperlink"/>
@@ -4852,7 +4874,7 @@
                 <w:noProof/>
                 <w:webHidden/>
               </w:rPr>
-              <w:instrText xml:space="preserve"> PAGEREF _Toc32766055 \h </w:instrText>
+              <w:instrText xml:space="preserve"> PAGEREF _Toc32946647 \h </w:instrText>
             </w:r>
             <w:r>
               <w:rPr>
@@ -4895,7 +4917,7 @@
               <w:lang w:val="de-CH"/>
             </w:rPr>
           </w:pPr>
-          <w:hyperlink w:anchor="_Toc32766056" w:history="1">
+          <w:hyperlink w:anchor="_Toc32946648" w:history="1">
             <w:r>
               <w:rPr>
                 <w:rStyle w:val="Hyperlink"/>
@@ -4924,7 +4946,7 @@
                 <w:noProof/>
                 <w:webHidden/>
               </w:rPr>
-              <w:instrText xml:space="preserve"> PAGEREF _Toc32766056 \h </w:instrText>
+              <w:instrText xml:space="preserve"> PAGEREF _Toc32946648 \h </w:instrText>
             </w:r>
             <w:r>
               <w:rPr>
@@ -4964,7 +4986,7 @@
               <w:lang w:val="de-CH"/>
             </w:rPr>
           </w:pPr>
-          <w:hyperlink w:anchor="_Toc32766057" w:history="1">
+          <w:hyperlink w:anchor="_Toc32946649" w:history="1">
             <w:r>
               <w:rPr>
                 <w:rStyle w:val="Hyperlink"/>
@@ -4992,7 +5014,7 @@
                 <w:noProof/>
                 <w:webHidden/>
               </w:rPr>
-              <w:instrText xml:space="preserve"> PAGEREF _Toc32766057 \h </w:instrText>
+              <w:instrText xml:space="preserve"> PAGEREF _Toc32946649 \h </w:instrText>
             </w:r>
             <w:r>
               <w:rPr>
@@ -5035,7 +5057,7 @@
               <w:lang w:val="de-CH"/>
             </w:rPr>
           </w:pPr>
-          <w:hyperlink w:anchor="_Toc32766058" w:history="1">
+          <w:hyperlink w:anchor="_Toc32946650" w:history="1">
             <w:r>
               <w:rPr>
                 <w:rStyle w:val="Hyperlink"/>
@@ -5063,7 +5085,7 @@
                 <w:noProof/>
                 <w:webHidden/>
               </w:rPr>
-              <w:instrText xml:space="preserve"> PAGEREF _Toc32766058 \h </w:instrText>
+              <w:instrText xml:space="preserve"> PAGEREF _Toc32946650 \h </w:instrText>
             </w:r>
             <w:r>
               <w:rPr>
@@ -5106,7 +5128,7 @@
               <w:lang w:val="de-CH"/>
             </w:rPr>
           </w:pPr>
-          <w:hyperlink w:anchor="_Toc32766059" w:history="1">
+          <w:hyperlink w:anchor="_Toc32946651" w:history="1">
             <w:r>
               <w:rPr>
                 <w:rStyle w:val="Hyperlink"/>
@@ -5134,7 +5156,7 @@
                 <w:noProof/>
                 <w:webHidden/>
               </w:rPr>
-              <w:instrText xml:space="preserve"> PAGEREF _Toc32766059 \h </w:instrText>
+              <w:instrText xml:space="preserve"> PAGEREF _Toc32946651 \h </w:instrText>
             </w:r>
             <w:r>
               <w:rPr>
@@ -5177,7 +5199,7 @@
               <w:lang w:val="de-CH"/>
             </w:rPr>
           </w:pPr>
-          <w:hyperlink w:anchor="_Toc32766060" w:history="1">
+          <w:hyperlink w:anchor="_Toc32946652" w:history="1">
             <w:r>
               <w:rPr>
                 <w:rStyle w:val="Hyperlink"/>
@@ -5204,7 +5226,7 @@
                 <w:noProof/>
                 <w:webHidden/>
               </w:rPr>
-              <w:instrText xml:space="preserve"> PAGEREF _Toc32766060 \h </w:instrText>
+              <w:instrText xml:space="preserve"> PAGEREF _Toc32946652 \h </w:instrText>
             </w:r>
             <w:r>
               <w:rPr>
@@ -5246,7 +5268,7 @@
               <w:noProof/>
             </w:rPr>
           </w:pPr>
-          <w:hyperlink w:anchor="_Toc32766061" w:history="1">
+          <w:hyperlink w:anchor="_Toc32946653" w:history="1">
             <w:r>
               <w:rPr>
                 <w:rStyle w:val="Hyperlink"/>
@@ -5273,7 +5295,7 @@
                 <w:noProof/>
                 <w:webHidden/>
               </w:rPr>
-              <w:instrText xml:space="preserve"> PAGEREF _Toc32766061 \h </w:instrText>
+              <w:instrText xml:space="preserve"> PAGEREF _Toc32946653 \h </w:instrText>
             </w:r>
             <w:r>
               <w:rPr>
@@ -5315,7 +5337,7 @@
               <w:noProof/>
             </w:rPr>
           </w:pPr>
-          <w:hyperlink w:anchor="_Toc32766062" w:history="1">
+          <w:hyperlink w:anchor="_Toc32946654" w:history="1">
             <w:r>
               <w:rPr>
                 <w:rStyle w:val="Hyperlink"/>
@@ -5342,7 +5364,7 @@
                 <w:noProof/>
                 <w:webHidden/>
               </w:rPr>
-              <w:instrText xml:space="preserve"> PAGEREF _Toc32766062 \h </w:instrText>
+              <w:instrText xml:space="preserve"> PAGEREF _Toc32946654 \h </w:instrText>
             </w:r>
             <w:r>
               <w:rPr>
@@ -5384,7 +5406,7 @@
               <w:noProof/>
             </w:rPr>
           </w:pPr>
-          <w:hyperlink w:anchor="_Toc32766063" w:history="1">
+          <w:hyperlink w:anchor="_Toc32946655" w:history="1">
             <w:r>
               <w:rPr>
                 <w:rStyle w:val="Hyperlink"/>
@@ -5411,7 +5433,7 @@
                 <w:noProof/>
                 <w:webHidden/>
               </w:rPr>
-              <w:instrText xml:space="preserve"> PAGEREF _Toc32766063 \h </w:instrText>
+              <w:instrText xml:space="preserve"> PAGEREF _Toc32946655 \h </w:instrText>
             </w:r>
             <w:r>
               <w:rPr>
@@ -5453,7 +5475,7 @@
               <w:noProof/>
             </w:rPr>
           </w:pPr>
-          <w:hyperlink w:anchor="_Toc32766064" w:history="1">
+          <w:hyperlink w:anchor="_Toc32946656" w:history="1">
             <w:r>
               <w:rPr>
                 <w:rStyle w:val="Hyperlink"/>
@@ -5480,7 +5502,7 @@
                 <w:noProof/>
                 <w:webHidden/>
               </w:rPr>
-              <w:instrText xml:space="preserve"> PAGEREF _Toc32766064 \h </w:instrText>
+              <w:instrText xml:space="preserve"> PAGEREF _Toc32946656 \h </w:instrText>
             </w:r>
             <w:r>
               <w:rPr>
@@ -5522,7 +5544,7 @@
               <w:noProof/>
             </w:rPr>
           </w:pPr>
-          <w:hyperlink w:anchor="_Toc32766065" w:history="1">
+          <w:hyperlink w:anchor="_Toc32946657" w:history="1">
             <w:r>
               <w:rPr>
                 <w:rStyle w:val="Hyperlink"/>
@@ -5549,7 +5571,7 @@
                 <w:noProof/>
                 <w:webHidden/>
               </w:rPr>
-              <w:instrText xml:space="preserve"> PAGEREF _Toc32766065 \h </w:instrText>
+              <w:instrText xml:space="preserve"> PAGEREF _Toc32946657 \h </w:instrText>
             </w:r>
             <w:r>
               <w:rPr>
@@ -5592,7 +5614,7 @@
               <w:lang w:val="de-CH"/>
             </w:rPr>
           </w:pPr>
-          <w:hyperlink w:anchor="_Toc32766066" w:history="1">
+          <w:hyperlink w:anchor="_Toc32946658" w:history="1">
             <w:r>
               <w:rPr>
                 <w:rStyle w:val="Hyperlink"/>
@@ -5619,7 +5641,7 @@
                 <w:noProof/>
                 <w:webHidden/>
               </w:rPr>
-              <w:instrText xml:space="preserve"> PAGEREF _Toc32766066 \h </w:instrText>
+              <w:instrText xml:space="preserve"> PAGEREF _Toc32946658 \h </w:instrText>
             </w:r>
             <w:r>
               <w:rPr>
@@ -5659,7 +5681,7 @@
               <w:lang w:val="de-CH"/>
             </w:rPr>
           </w:pPr>
-          <w:hyperlink w:anchor="_Toc32766067" w:history="1">
+          <w:hyperlink w:anchor="_Toc32946659" w:history="1">
             <w:r>
               <w:rPr>
                 <w:rStyle w:val="Hyperlink"/>
@@ -5686,7 +5708,7 @@
                 <w:noProof/>
                 <w:webHidden/>
               </w:rPr>
-              <w:instrText xml:space="preserve"> PAGEREF _Toc32766067 \h </w:instrText>
+              <w:instrText xml:space="preserve"> PAGEREF _Toc32946659 \h </w:instrText>
             </w:r>
             <w:r>
               <w:rPr>
@@ -5729,7 +5751,7 @@
               <w:lang w:val="de-CH"/>
             </w:rPr>
           </w:pPr>
-          <w:hyperlink w:anchor="_Toc32766068" w:history="1">
+          <w:hyperlink w:anchor="_Toc32946660" w:history="1">
             <w:r>
               <w:rPr>
                 <w:rStyle w:val="Hyperlink"/>
@@ -5756,7 +5778,7 @@
                 <w:noProof/>
                 <w:webHidden/>
               </w:rPr>
-              <w:instrText xml:space="preserve"> PAGEREF _Toc32766068 \h </w:instrText>
+              <w:instrText xml:space="preserve"> PAGEREF _Toc32946660 \h </w:instrText>
             </w:r>
             <w:r>
               <w:rPr>
@@ -5799,7 +5821,7 @@
               <w:lang w:val="de-CH"/>
             </w:rPr>
           </w:pPr>
-          <w:hyperlink w:anchor="_Toc32766069" w:history="1">
+          <w:hyperlink w:anchor="_Toc32946661" w:history="1">
             <w:r>
               <w:rPr>
                 <w:rStyle w:val="Hyperlink"/>
@@ -5826,7 +5848,7 @@
                 <w:noProof/>
                 <w:webHidden/>
               </w:rPr>
-              <w:instrText xml:space="preserve"> PAGEREF _Toc32766069 \h </w:instrText>
+              <w:instrText xml:space="preserve"> PAGEREF _Toc32946661 \h </w:instrText>
             </w:r>
             <w:r>
               <w:rPr>
@@ -5869,7 +5891,7 @@
               <w:lang w:val="de-CH"/>
             </w:rPr>
           </w:pPr>
-          <w:hyperlink w:anchor="_Toc32766070" w:history="1">
+          <w:hyperlink w:anchor="_Toc32946662" w:history="1">
             <w:r>
               <w:rPr>
                 <w:rStyle w:val="Hyperlink"/>
@@ -5896,7 +5918,7 @@
                 <w:noProof/>
                 <w:webHidden/>
               </w:rPr>
-              <w:instrText xml:space="preserve"> PAGEREF _Toc32766070 \h </w:instrText>
+              <w:instrText xml:space="preserve"> PAGEREF _Toc32946662 \h </w:instrText>
             </w:r>
             <w:r>
               <w:rPr>
@@ -5939,7 +5961,7 @@
               <w:lang w:val="de-CH"/>
             </w:rPr>
           </w:pPr>
-          <w:hyperlink w:anchor="_Toc32766071" w:history="1">
+          <w:hyperlink w:anchor="_Toc32946663" w:history="1">
             <w:r>
               <w:rPr>
                 <w:rStyle w:val="Hyperlink"/>
@@ -5966,7 +5988,7 @@
                 <w:noProof/>
                 <w:webHidden/>
               </w:rPr>
-              <w:instrText xml:space="preserve"> PAGEREF _Toc32766071 \h </w:instrText>
+              <w:instrText xml:space="preserve"> PAGEREF _Toc32946663 \h </w:instrText>
             </w:r>
             <w:r>
               <w:rPr>
@@ -6009,7 +6031,7 @@
               <w:lang w:val="de-CH"/>
             </w:rPr>
           </w:pPr>
-          <w:hyperlink w:anchor="_Toc32766072" w:history="1">
+          <w:hyperlink w:anchor="_Toc32946664" w:history="1">
             <w:r>
               <w:rPr>
                 <w:rStyle w:val="Hyperlink"/>
@@ -6036,7 +6058,7 @@
                 <w:noProof/>
                 <w:webHidden/>
               </w:rPr>
-              <w:instrText xml:space="preserve"> PAGEREF _Toc32766072 \h </w:instrText>
+              <w:instrText xml:space="preserve"> PAGEREF _Toc32946664 \h </w:instrText>
             </w:r>
             <w:r>
               <w:rPr>
@@ -6076,13 +6098,13 @@
               <w:lang w:val="de-CH"/>
             </w:rPr>
           </w:pPr>
-          <w:hyperlink w:anchor="_Toc32766073" w:history="1">
+          <w:hyperlink w:anchor="_Toc32946665" w:history="1">
             <w:r>
               <w:rPr>
                 <w:rStyle w:val="Hyperlink"/>
                 <w:noProof/>
               </w:rPr>
-              <w:t>Quellen</w:t>
+              <w:t>Reference Lists</w:t>
             </w:r>
             <w:r>
               <w:rPr>
@@ -6103,7 +6125,7 @@
                 <w:noProof/>
                 <w:webHidden/>
               </w:rPr>
-              <w:instrText xml:space="preserve"> PAGEREF _Toc32766073 \h </w:instrText>
+              <w:instrText xml:space="preserve"> PAGEREF _Toc32946665 \h </w:instrText>
             </w:r>
             <w:r>
               <w:rPr>
@@ -6146,10 +6168,10 @@
         </w:p>
       </w:sdtContent>
     </w:sdt>
-    <w:bookmarkStart w:id="4" w:name="_a885ygcahs18" w:colFirst="0" w:colLast="0" w:displacedByCustomXml="prev"/>
+    <w:bookmarkStart w:id="3" w:name="_a885ygcahs18" w:colFirst="0" w:colLast="0" w:displacedByCustomXml="prev"/>
+    <w:bookmarkEnd w:id="3" w:displacedByCustomXml="prev"/>
+    <w:bookmarkStart w:id="4" w:name="_eidiu2j3sevv" w:colFirst="0" w:colLast="0" w:displacedByCustomXml="prev"/>
     <w:bookmarkEnd w:id="4" w:displacedByCustomXml="prev"/>
-    <w:bookmarkStart w:id="5" w:name="_eidiu2j3sevv" w:colFirst="0" w:colLast="0" w:displacedByCustomXml="prev"/>
-    <w:bookmarkEnd w:id="5" w:displacedByCustomXml="prev"/>
     <w:p>
       <w:pPr>
         <w:ind w:left="1440" w:hanging="360"/>
@@ -6166,78 +6188,78 @@
       <w:pPr>
         <w:pStyle w:val="berschrift1"/>
       </w:pPr>
-      <w:bookmarkStart w:id="6" w:name="_Toc32765993"/>
+      <w:bookmarkStart w:id="5" w:name="_Toc32946585"/>
       <w:r>
         <w:lastRenderedPageBreak/>
         <w:t>Overview</w:t>
       </w:r>
+      <w:bookmarkEnd w:id="5"/>
+    </w:p>
+    <w:p>
+      <w:pPr>
+        <w:pStyle w:val="berschrift2"/>
+      </w:pPr>
+      <w:bookmarkStart w:id="6" w:name="_Toc32946586"/>
+      <w:r>
+        <w:t>Summary</w:t>
+      </w:r>
       <w:bookmarkEnd w:id="6"/>
     </w:p>
     <w:p>
+      <w:r>
+        <w:t xml:space="preserve">Penguin Water </w:t>
+      </w:r>
+      <w:r>
+        <w:t>War</w:t>
+      </w:r>
+      <w:r>
+        <w:t xml:space="preserve"> is a</w:t>
+      </w:r>
+      <w:r>
+        <w:t xml:space="preserve"> local</w:t>
+      </w:r>
+      <w:r>
+        <w:t xml:space="preserve"> </w:t>
+      </w:r>
+      <w:r>
+        <w:t>multiplayer</w:t>
+      </w:r>
+      <w:r>
+        <w:t xml:space="preserve"> </w:t>
+      </w:r>
+      <w:r>
+        <w:t>(</w:t>
+      </w:r>
+      <w:r>
+        <w:t>Single</w:t>
+      </w:r>
+      <w:r>
+        <w:t xml:space="preserve"> S</w:t>
+      </w:r>
+      <w:r>
+        <w:t>creen)</w:t>
+      </w:r>
+      <w:r>
+        <w:t xml:space="preserve"> action party game for 2-4 players. </w:t>
+      </w:r>
+    </w:p>
+    <w:p>
+      <w:r>
+        <w:t>The goal is to shoot the other players out of the map with help of a water cannon.</w:t>
+      </w:r>
+    </w:p>
+    <w:p>
       <w:pPr>
         <w:pStyle w:val="berschrift2"/>
       </w:pPr>
-      <w:bookmarkStart w:id="7" w:name="_Toc32765994"/>
-      <w:r>
-        <w:t>Summary</w:t>
+      <w:bookmarkStart w:id="7" w:name="_Toc32946587"/>
+      <w:r>
+        <w:t>Aesthetics</w:t>
+      </w:r>
+      <w:r>
+        <w:t xml:space="preserve"> and style</w:t>
       </w:r>
       <w:bookmarkEnd w:id="7"/>
-    </w:p>
-    <w:p>
-      <w:r>
-        <w:t xml:space="preserve">Penguin Water </w:t>
-      </w:r>
-      <w:r>
-        <w:t>War</w:t>
-      </w:r>
-      <w:r>
-        <w:t xml:space="preserve"> is a</w:t>
-      </w:r>
-      <w:r>
-        <w:t xml:space="preserve"> local</w:t>
-      </w:r>
-      <w:r>
-        <w:t xml:space="preserve"> </w:t>
-      </w:r>
-      <w:r>
-        <w:t>multiplayer</w:t>
-      </w:r>
-      <w:r>
-        <w:t xml:space="preserve"> </w:t>
-      </w:r>
-      <w:r>
-        <w:t>(</w:t>
-      </w:r>
-      <w:r>
-        <w:t>Single</w:t>
-      </w:r>
-      <w:r>
-        <w:t xml:space="preserve"> S</w:t>
-      </w:r>
-      <w:r>
-        <w:t>creen)</w:t>
-      </w:r>
-      <w:r>
-        <w:t xml:space="preserve"> action party game for 2-4 players. </w:t>
-      </w:r>
-    </w:p>
-    <w:p>
-      <w:r>
-        <w:t>The goal is to shoot the other players out of the map with help of a water cannon.</w:t>
-      </w:r>
-    </w:p>
-    <w:p>
-      <w:pPr>
-        <w:pStyle w:val="berschrift2"/>
-      </w:pPr>
-      <w:bookmarkStart w:id="8" w:name="_Toc32765995"/>
-      <w:r>
-        <w:t>Aesthetics</w:t>
-      </w:r>
-      <w:r>
-        <w:t xml:space="preserve"> and style</w:t>
-      </w:r>
-      <w:bookmarkEnd w:id="8"/>
     </w:p>
     <w:p>
       <w:r>
@@ -6351,30 +6373,17 @@
       </w:r>
       <w:r>
         <w:br/>
+      </w:r>
+      <w:r>
         <w:t>(</w:t>
       </w:r>
-      <w:hyperlink r:id="rId8" w:history="1">
-        <w:r>
-          <w:rPr>
-            <w:rStyle w:val="Hyperlink"/>
-          </w:rPr>
-          <w:t>https://steamus</w:t>
-        </w:r>
-        <w:r>
-          <w:rPr>
-            <w:rStyle w:val="Hyperlink"/>
-          </w:rPr>
-          <w:t>e</w:t>
-        </w:r>
-        <w:r>
-          <w:rPr>
-            <w:rStyle w:val="Hyperlink"/>
-          </w:rPr>
-          <w:t>rimages-a.akamaihd.net/ugc/448454842789805178/02A5EB99AB0243687F45FA9E9C7275AC1FD5B02B/</w:t>
-        </w:r>
-      </w:hyperlink>
-      <w:r>
-        <w:t>)</w:t>
+      <w:proofErr w:type="spellStart"/>
+      <w:r>
+        <w:t>irri</w:t>
+      </w:r>
+      <w:proofErr w:type="spellEnd"/>
+      <w:r>
+        <w:t>, 2015)</w:t>
       </w:r>
     </w:p>
     <w:p>
@@ -6389,99 +6398,99 @@
       <w:pPr>
         <w:pStyle w:val="berschrift1"/>
       </w:pPr>
-      <w:bookmarkStart w:id="9" w:name="_Toc32765996"/>
+      <w:bookmarkStart w:id="8" w:name="_Toc32946588"/>
       <w:r>
         <w:lastRenderedPageBreak/>
         <w:t>Gameplay</w:t>
       </w:r>
+      <w:bookmarkEnd w:id="8"/>
+    </w:p>
+    <w:p>
+      <w:pPr>
+        <w:pStyle w:val="berschrift2"/>
+      </w:pPr>
+      <w:bookmarkStart w:id="9" w:name="_Toc32946589"/>
+      <w:r>
+        <w:t>Gameplay</w:t>
+      </w:r>
       <w:bookmarkEnd w:id="9"/>
     </w:p>
     <w:p>
+      <w:r>
+        <w:t>Before the game starts, the players can choose the mode</w:t>
+      </w:r>
+      <w:r>
+        <w:t xml:space="preserve"> </w:t>
+      </w:r>
+      <w:r>
+        <w:t>and their penguin</w:t>
+      </w:r>
+      <w:r>
+        <w:t xml:space="preserve"> species</w:t>
+      </w:r>
+      <w:r>
+        <w:t>.</w:t>
+      </w:r>
+    </w:p>
+    <w:p>
+      <w:r>
+        <w:t>While playing, the players can move on the map and shoot the other players. They also must look out for changes in the map (platforms and destroyable ice). While charging the water cannon, all players see the range of the impact. The range and power of the water cannon hit, increases while charging.</w:t>
+      </w:r>
+    </w:p>
+    <w:p>
+      <w:r>
+        <w:t xml:space="preserve">After a while, if the round not already ended, some powerups spawn. This powerups (e.g.: increased movement/reload speed) can be collected and are automatically activated </w:t>
+      </w:r>
+      <w:r>
+        <w:t>to</w:t>
+      </w:r>
+      <w:r>
+        <w:t xml:space="preserve"> the player.</w:t>
+      </w:r>
+      <w:r>
+        <w:t xml:space="preserve"> </w:t>
+      </w:r>
+    </w:p>
+    <w:p>
+      <w:r>
+        <w:t xml:space="preserve">The players </w:t>
+      </w:r>
+      <w:r>
+        <w:t>must</w:t>
+      </w:r>
+      <w:r>
+        <w:t xml:space="preserve"> pay attention to the following things: walk around &amp; not falling of the map, shooting the other players and not get hit by other players.</w:t>
+      </w:r>
+    </w:p>
+    <w:p>
       <w:pPr>
         <w:pStyle w:val="berschrift2"/>
       </w:pPr>
-      <w:bookmarkStart w:id="10" w:name="_Toc32765997"/>
-      <w:r>
-        <w:t>Gameplay</w:t>
+      <w:bookmarkStart w:id="10" w:name="_Toc32946590"/>
+      <w:r>
+        <w:t>Win/Lose Condition</w:t>
       </w:r>
       <w:bookmarkEnd w:id="10"/>
     </w:p>
     <w:p>
       <w:r>
-        <w:t>Before the game starts, the players can choose the mode</w:t>
-      </w:r>
-      <w:r>
-        <w:t xml:space="preserve"> </w:t>
-      </w:r>
-      <w:r>
-        <w:t>and their penguin</w:t>
-      </w:r>
-      <w:r>
-        <w:t xml:space="preserve"> species</w:t>
-      </w:r>
-      <w:r>
-        <w:t>.</w:t>
-      </w:r>
-    </w:p>
-    <w:p>
-      <w:r>
-        <w:t>While playing, the players can move on the map and shoot the other players. They also must look out for changes in the map (platforms and destroyable ice). While charging the water cannon, all players see the range of the impact. The range and power of the water cannon hit, increases while charging.</w:t>
-      </w:r>
-    </w:p>
-    <w:p>
-      <w:r>
-        <w:t xml:space="preserve">After a while, if the round not already ended, some powerups spawn. This powerups (e.g.: increased movement/reload speed) can be collected and are automatically activated </w:t>
-      </w:r>
-      <w:r>
-        <w:t>to</w:t>
-      </w:r>
-      <w:r>
-        <w:t xml:space="preserve"> the player.</w:t>
-      </w:r>
-      <w:r>
-        <w:t xml:space="preserve"> </w:t>
-      </w:r>
-    </w:p>
-    <w:p>
-      <w:r>
-        <w:t xml:space="preserve">The players </w:t>
-      </w:r>
-      <w:r>
-        <w:t>must</w:t>
-      </w:r>
-      <w:r>
-        <w:t xml:space="preserve"> pay attention to the following things: walk around &amp; not falling of the map, shooting the other players and not get hit by other players.</w:t>
+        <w:t xml:space="preserve">Players who fall of the map are out of the current round. The last player standing on the map wins this round (last man standing) and gets a point. The player who get five points first wins the game. </w:t>
+      </w:r>
+    </w:p>
+    <w:p>
+      <w:r>
+        <w:t>On a draw (if more than one player survives after timer is on zero) nobody gets a point. But the players who already fell of, loses one point (minus points possible).</w:t>
       </w:r>
     </w:p>
     <w:p>
       <w:pPr>
         <w:pStyle w:val="berschrift2"/>
       </w:pPr>
-      <w:bookmarkStart w:id="11" w:name="_Toc32765998"/>
-      <w:r>
-        <w:t>Win/Lose Condition</w:t>
+      <w:bookmarkStart w:id="11" w:name="_Toc32946591"/>
+      <w:r>
+        <w:t>Input</w:t>
       </w:r>
       <w:bookmarkEnd w:id="11"/>
-    </w:p>
-    <w:p>
-      <w:r>
-        <w:t xml:space="preserve">Players who fall of the map are out of the current round. The last player standing on the map wins this round (last man standing) and gets a point. The player who get five points first wins the game. </w:t>
-      </w:r>
-    </w:p>
-    <w:p>
-      <w:r>
-        <w:t>On a draw (if more than one player survives after timer is on zero) nobody gets a point. But the players who already fell of, loses one point (minus points possible).</w:t>
-      </w:r>
-    </w:p>
-    <w:p>
-      <w:pPr>
-        <w:pStyle w:val="berschrift2"/>
-      </w:pPr>
-      <w:bookmarkStart w:id="12" w:name="_Toc32765999"/>
-      <w:r>
-        <w:t>Input</w:t>
-      </w:r>
-      <w:bookmarkEnd w:id="12"/>
     </w:p>
     <w:p>
       <w:r>
@@ -6585,7 +6594,7 @@
                     </pic:cNvPicPr>
                   </pic:nvPicPr>
                   <pic:blipFill>
-                    <a:blip r:embed="rId9">
+                    <a:blip r:embed="rId8">
                       <a:extLst>
                         <a:ext uri="{28A0092B-C50C-407E-A947-70E740481C1C}">
                           <a14:useLocalDpi xmlns:a14="http://schemas.microsoft.com/office/drawing/2010/main" val="0"/>
@@ -6619,30 +6628,19 @@
     </w:p>
     <w:p>
       <w:r>
-        <w:t>(</w:t>
-      </w:r>
-      <w:hyperlink r:id="rId10" w:history="1">
-        <w:r>
-          <w:rPr>
-            <w:rStyle w:val="Hyperlink"/>
-          </w:rPr>
-          <w:t>https://manuals.playstation.net/document/de/ps4/basic/pn_controller.html</w:t>
-        </w:r>
-      </w:hyperlink>
-      <w:r>
-        <w:t>)</w:t>
+        <w:t>(Sony Interactive Entertainment Inc., 2019)</w:t>
       </w:r>
     </w:p>
     <w:p>
       <w:pPr>
         <w:pStyle w:val="berschrift2"/>
       </w:pPr>
-      <w:bookmarkStart w:id="13" w:name="_Toc32766000"/>
+      <w:bookmarkStart w:id="12" w:name="_Toc32946592"/>
       <w:r>
         <w:lastRenderedPageBreak/>
         <w:t>Rules</w:t>
       </w:r>
-      <w:bookmarkEnd w:id="13"/>
+      <w:bookmarkEnd w:id="12"/>
     </w:p>
     <w:p>
       <w:pPr>
@@ -6728,7 +6726,13 @@
         <w:t>If a powerup of one type is already active, powerups from this type can’t be picked up</w:t>
       </w:r>
       <w:r>
-        <w:t xml:space="preserve"> again till the effect is expired.</w:t>
+        <w:t xml:space="preserve"> again </w:t>
+      </w:r>
+      <w:r>
+        <w:t>until</w:t>
+      </w:r>
+      <w:r>
+        <w:t xml:space="preserve"> the effect is expired.</w:t>
       </w:r>
     </w:p>
     <w:p>
@@ -6740,14 +6744,14 @@
       <w:pPr>
         <w:pStyle w:val="berschrift1"/>
       </w:pPr>
-      <w:bookmarkStart w:id="14" w:name="_Toc32766001"/>
+      <w:bookmarkStart w:id="13" w:name="_Toc32946593"/>
       <w:r>
         <w:t xml:space="preserve">References and </w:t>
       </w:r>
       <w:r>
         <w:t>influences</w:t>
       </w:r>
-      <w:bookmarkEnd w:id="14"/>
+      <w:bookmarkEnd w:id="13"/>
     </w:p>
     <w:p>
       <w:pPr>
@@ -6796,36 +6800,36 @@
       <w:pPr>
         <w:pStyle w:val="berschrift1"/>
       </w:pPr>
-      <w:bookmarkStart w:id="15" w:name="_Toc32766002"/>
+      <w:bookmarkStart w:id="14" w:name="_Toc32946594"/>
       <w:r>
         <w:t>Target audience</w:t>
       </w:r>
+      <w:bookmarkEnd w:id="14"/>
+    </w:p>
+    <w:p>
+      <w:r>
+        <w:t>The target audience are people who want to have fun or competition with/against their friends. The game is free, but gamepads are highly recommended (if player on PC).</w:t>
+      </w:r>
+      <w:r>
+        <w:t xml:space="preserve"> The game also fits to a younger audience as the game art is friendly. A </w:t>
+      </w:r>
+      <w:r>
+        <w:t>game lasts about</w:t>
+      </w:r>
+      <w:r>
+        <w:t xml:space="preserve"> 15 to 30 minutes.</w:t>
+      </w:r>
+    </w:p>
+    <w:p/>
+    <w:p>
+      <w:pPr>
+        <w:pStyle w:val="berschrift1"/>
+      </w:pPr>
+      <w:bookmarkStart w:id="15" w:name="_Toc32946595"/>
+      <w:r>
+        <w:t>Targeted platforms</w:t>
+      </w:r>
       <w:bookmarkEnd w:id="15"/>
-    </w:p>
-    <w:p>
-      <w:r>
-        <w:t>The target audience are people who want to have fun or competition with/against their friends. The game is free, but gamepads are highly recommended (if player on PC).</w:t>
-      </w:r>
-      <w:r>
-        <w:t xml:space="preserve"> The game also fits to a younger audience as the game art is friendly. A </w:t>
-      </w:r>
-      <w:r>
-        <w:t>game lasts about</w:t>
-      </w:r>
-      <w:r>
-        <w:t xml:space="preserve"> 15 to 30 minutes.</w:t>
-      </w:r>
-    </w:p>
-    <w:p/>
-    <w:p>
-      <w:pPr>
-        <w:pStyle w:val="berschrift1"/>
-      </w:pPr>
-      <w:bookmarkStart w:id="16" w:name="_Toc32766003"/>
-      <w:r>
-        <w:t>Targeted platforms</w:t>
-      </w:r>
-      <w:bookmarkEnd w:id="16"/>
     </w:p>
     <w:p>
       <w:pPr>
@@ -6865,11 +6869,11 @@
       <w:pPr>
         <w:pStyle w:val="berschrift1"/>
       </w:pPr>
-      <w:bookmarkStart w:id="17" w:name="_Toc32766004"/>
+      <w:bookmarkStart w:id="16" w:name="_Toc32946596"/>
       <w:r>
         <w:t>Monetization model</w:t>
       </w:r>
-      <w:bookmarkEnd w:id="17"/>
+      <w:bookmarkEnd w:id="16"/>
     </w:p>
     <w:p>
       <w:pPr>
@@ -6911,11 +6915,11 @@
         </w:pBdr>
         <w:ind w:left="360" w:hanging="360"/>
       </w:pPr>
-      <w:bookmarkStart w:id="18" w:name="_Toc32766005"/>
+      <w:bookmarkStart w:id="17" w:name="_Toc32946597"/>
       <w:r>
         <w:t>What sets this project apart?</w:t>
       </w:r>
-      <w:bookmarkEnd w:id="18"/>
+      <w:bookmarkEnd w:id="17"/>
     </w:p>
     <w:p>
       <w:pPr>
@@ -6970,7 +6974,7 @@
         </w:pBdr>
         <w:ind w:left="360" w:hanging="360"/>
       </w:pPr>
-      <w:bookmarkStart w:id="19" w:name="_Toc32766006"/>
+      <w:bookmarkStart w:id="18" w:name="_Toc32946598"/>
       <w:r>
         <w:lastRenderedPageBreak/>
         <w:t>Graphics</w:t>
@@ -6981,17 +6985,17 @@
       <w:r>
         <w:t>Art</w:t>
       </w:r>
+      <w:bookmarkEnd w:id="18"/>
+    </w:p>
+    <w:p>
+      <w:pPr>
+        <w:pStyle w:val="berschrift2"/>
+      </w:pPr>
+      <w:bookmarkStart w:id="19" w:name="_Toc32946599"/>
+      <w:r>
+        <w:t>General</w:t>
+      </w:r>
       <w:bookmarkEnd w:id="19"/>
-    </w:p>
-    <w:p>
-      <w:pPr>
-        <w:pStyle w:val="berschrift2"/>
-      </w:pPr>
-      <w:bookmarkStart w:id="20" w:name="_Toc32766007"/>
-      <w:r>
-        <w:t>General</w:t>
-      </w:r>
-      <w:bookmarkEnd w:id="20"/>
     </w:p>
     <w:p>
       <w:r>
@@ -7119,7 +7123,7 @@
                     </pic:cNvPicPr>
                   </pic:nvPicPr>
                   <pic:blipFill>
-                    <a:blip r:embed="rId11" cstate="print">
+                    <a:blip r:embed="rId9" cstate="print">
                       <a:extLst>
                         <a:ext uri="{28A0092B-C50C-407E-A947-70E740481C1C}">
                           <a14:useLocalDpi xmlns:a14="http://schemas.microsoft.com/office/drawing/2010/main" val="0"/>
@@ -7152,22 +7156,16 @@
       </w:r>
     </w:p>
     <w:p>
-      <w:r>
+      <w:pPr>
         <w:rPr>
           <w:noProof/>
         </w:rPr>
-        <w:t>(</w:t>
-      </w:r>
-      <w:hyperlink r:id="rId12" w:history="1">
-        <w:r>
-          <w:rPr>
-            <w:rStyle w:val="Hyperlink"/>
-          </w:rPr>
-          <w:t>https://www.steamkiwi.com/article=18291/patch-notes-for-the-gang-beasts-026-unstable-alpha-build</w:t>
-        </w:r>
-      </w:hyperlink>
-      <w:r>
-        <w:t>)</w:t>
+      </w:pPr>
+      <w:r>
+        <w:rPr>
+          <w:noProof/>
+        </w:rPr>
+        <w:t>(Boneloaf, 2015)</w:t>
       </w:r>
     </w:p>
     <w:p/>
@@ -7208,12 +7206,12 @@
       <w:pPr>
         <w:pStyle w:val="berschrift2"/>
       </w:pPr>
-      <w:bookmarkStart w:id="21" w:name="_Toc32766008"/>
+      <w:bookmarkStart w:id="20" w:name="_Toc32946600"/>
       <w:r>
         <w:lastRenderedPageBreak/>
         <w:t>Characters (Penguins)</w:t>
       </w:r>
-      <w:bookmarkEnd w:id="21"/>
+      <w:bookmarkEnd w:id="20"/>
     </w:p>
     <w:p>
       <w:r>
@@ -7261,7 +7259,7 @@
                     </pic:cNvPicPr>
                   </pic:nvPicPr>
                   <pic:blipFill>
-                    <a:blip r:embed="rId13" cstate="print">
+                    <a:blip r:embed="rId10" cstate="print">
                       <a:extLst>
                         <a:ext uri="{28A0092B-C50C-407E-A947-70E740481C1C}">
                           <a14:useLocalDpi xmlns:a14="http://schemas.microsoft.com/office/drawing/2010/main" val="0"/>
@@ -7295,18 +7293,7 @@
     </w:p>
     <w:p>
       <w:r>
-        <w:t>(</w:t>
-      </w:r>
-      <w:hyperlink r:id="rId14" w:history="1">
-        <w:r>
-          <w:rPr>
-            <w:rStyle w:val="Hyperlink"/>
-          </w:rPr>
-          <w:t>https://www.playstation.com/de-ch/games/gang-beasts-ps4/</w:t>
-        </w:r>
-      </w:hyperlink>
-      <w:r>
-        <w:t>)</w:t>
+        <w:t>(Sony Interactive Entertainment Inc., n.d.)</w:t>
       </w:r>
     </w:p>
     <w:p>
@@ -7352,7 +7339,7 @@
                     </pic:cNvPicPr>
                   </pic:nvPicPr>
                   <pic:blipFill>
-                    <a:blip r:embed="rId15" cstate="print">
+                    <a:blip r:embed="rId11" cstate="print">
                       <a:extLst>
                         <a:ext uri="{28A0092B-C50C-407E-A947-70E740481C1C}">
                           <a14:useLocalDpi xmlns:a14="http://schemas.microsoft.com/office/drawing/2010/main" val="0"/>
@@ -7389,118 +7376,118 @@
       <w:pPr>
         <w:pStyle w:val="berschrift2"/>
       </w:pPr>
-      <w:bookmarkStart w:id="22" w:name="_Toc32766009"/>
+      <w:bookmarkStart w:id="21" w:name="_Toc32946601"/>
       <w:r>
         <w:t>Interface</w:t>
       </w:r>
+      <w:bookmarkEnd w:id="21"/>
+    </w:p>
+    <w:p>
+      <w:pPr>
+        <w:pStyle w:val="berschrift3"/>
+      </w:pPr>
+      <w:bookmarkStart w:id="22" w:name="_Toc32946602"/>
+      <w:r>
+        <w:t>Menu</w:t>
+      </w:r>
       <w:bookmarkEnd w:id="22"/>
     </w:p>
     <w:p>
+      <w:r>
+        <w:t xml:space="preserve">The menu is very simple. At the first screen there is a </w:t>
+      </w:r>
+      <w:r>
+        <w:t>“</w:t>
+      </w:r>
+      <w:r>
+        <w:t>Start Game</w:t>
+      </w:r>
+      <w:r>
+        <w:t>”</w:t>
+      </w:r>
+      <w:r>
+        <w:t xml:space="preserve">, </w:t>
+      </w:r>
+      <w:r>
+        <w:t>“</w:t>
+      </w:r>
+      <w:r>
+        <w:t>Settings</w:t>
+      </w:r>
+      <w:r>
+        <w:t>”</w:t>
+      </w:r>
+      <w:r>
+        <w:t xml:space="preserve"> and </w:t>
+      </w:r>
+      <w:r>
+        <w:t>“</w:t>
+      </w:r>
+      <w:r>
+        <w:t>Exit</w:t>
+      </w:r>
+      <w:r>
+        <w:t>”</w:t>
+      </w:r>
+      <w:r>
+        <w:t xml:space="preserve"> button.</w:t>
+      </w:r>
+    </w:p>
+    <w:p>
+      <w:r>
+        <w:t xml:space="preserve">After the </w:t>
+      </w:r>
+      <w:r>
+        <w:t>“</w:t>
+      </w:r>
+      <w:r>
+        <w:t>Start Game</w:t>
+      </w:r>
+      <w:r>
+        <w:t>”</w:t>
+      </w:r>
+      <w:r>
+        <w:t xml:space="preserve"> button is selected the next screen with the mode selection appears. </w:t>
+      </w:r>
+    </w:p>
+    <w:p>
+      <w:r>
+        <w:t>As last step, every player can choose a penguin specie</w:t>
+      </w:r>
+      <w:r>
+        <w:t>s</w:t>
+      </w:r>
+      <w:r>
+        <w:t xml:space="preserve">. The colors of the players are </w:t>
+      </w:r>
+      <w:r>
+        <w:t>fixed. P</w:t>
+      </w:r>
+      <w:r>
+        <w:t xml:space="preserve">layers can also choose the same </w:t>
+      </w:r>
+      <w:r>
+        <w:t xml:space="preserve">penguin </w:t>
+      </w:r>
+      <w:r>
+        <w:t>speci</w:t>
+      </w:r>
+      <w:r>
+        <w:t>es</w:t>
+      </w:r>
+      <w:r>
+        <w:t>.</w:t>
+      </w:r>
+    </w:p>
+    <w:p>
       <w:pPr>
         <w:pStyle w:val="berschrift3"/>
       </w:pPr>
-      <w:bookmarkStart w:id="23" w:name="_Toc32766010"/>
-      <w:r>
-        <w:t>Menu</w:t>
+      <w:bookmarkStart w:id="23" w:name="_Toc32946603"/>
+      <w:r>
+        <w:t>Game</w:t>
       </w:r>
       <w:bookmarkEnd w:id="23"/>
-    </w:p>
-    <w:p>
-      <w:r>
-        <w:t xml:space="preserve">The menu is very simple. At the first screen there is a </w:t>
-      </w:r>
-      <w:r>
-        <w:t>“</w:t>
-      </w:r>
-      <w:r>
-        <w:t>Start Game</w:t>
-      </w:r>
-      <w:r>
-        <w:t>”</w:t>
-      </w:r>
-      <w:r>
-        <w:t xml:space="preserve">, </w:t>
-      </w:r>
-      <w:r>
-        <w:t>“</w:t>
-      </w:r>
-      <w:r>
-        <w:t>Settings</w:t>
-      </w:r>
-      <w:r>
-        <w:t>”</w:t>
-      </w:r>
-      <w:r>
-        <w:t xml:space="preserve"> and </w:t>
-      </w:r>
-      <w:r>
-        <w:t>“</w:t>
-      </w:r>
-      <w:r>
-        <w:t>Exit</w:t>
-      </w:r>
-      <w:r>
-        <w:t>”</w:t>
-      </w:r>
-      <w:r>
-        <w:t xml:space="preserve"> button.</w:t>
-      </w:r>
-    </w:p>
-    <w:p>
-      <w:r>
-        <w:t xml:space="preserve">After the </w:t>
-      </w:r>
-      <w:r>
-        <w:t>“</w:t>
-      </w:r>
-      <w:r>
-        <w:t>Start Game</w:t>
-      </w:r>
-      <w:r>
-        <w:t>”</w:t>
-      </w:r>
-      <w:r>
-        <w:t xml:space="preserve"> button is selected the next screen with the mode selection appears. </w:t>
-      </w:r>
-    </w:p>
-    <w:p>
-      <w:r>
-        <w:t>As last step, every player can choose a penguin specie</w:t>
-      </w:r>
-      <w:r>
-        <w:t>s</w:t>
-      </w:r>
-      <w:r>
-        <w:t xml:space="preserve">. The colors of the players are </w:t>
-      </w:r>
-      <w:r>
-        <w:t>fixed. P</w:t>
-      </w:r>
-      <w:r>
-        <w:t xml:space="preserve">layers can also choose the same </w:t>
-      </w:r>
-      <w:r>
-        <w:t xml:space="preserve">penguin </w:t>
-      </w:r>
-      <w:r>
-        <w:t>speci</w:t>
-      </w:r>
-      <w:r>
-        <w:t>es</w:t>
-      </w:r>
-      <w:r>
-        <w:t>.</w:t>
-      </w:r>
-    </w:p>
-    <w:p>
-      <w:pPr>
-        <w:pStyle w:val="berschrift3"/>
-      </w:pPr>
-      <w:bookmarkStart w:id="24" w:name="_Toc32766011"/>
-      <w:r>
-        <w:t>Game</w:t>
-      </w:r>
-      <w:bookmarkEnd w:id="24"/>
     </w:p>
     <w:p>
       <w:r>
@@ -7560,7 +7547,7 @@
                     </pic:cNvPicPr>
                   </pic:nvPicPr>
                   <pic:blipFill>
-                    <a:blip r:embed="rId16" cstate="print">
+                    <a:blip r:embed="rId12" cstate="print">
                       <a:extLst>
                         <a:ext uri="{28A0092B-C50C-407E-A947-70E740481C1C}">
                           <a14:useLocalDpi xmlns:a14="http://schemas.microsoft.com/office/drawing/2010/main" val="0"/>
@@ -7726,7 +7713,7 @@
                     </pic:cNvPicPr>
                   </pic:nvPicPr>
                   <pic:blipFill>
-                    <a:blip r:embed="rId17" cstate="print">
+                    <a:blip r:embed="rId13" cstate="print">
                       <a:extLst>
                         <a:ext uri="{28A0092B-C50C-407E-A947-70E740481C1C}">
                           <a14:useLocalDpi xmlns:a14="http://schemas.microsoft.com/office/drawing/2010/main" val="0"/>
@@ -7818,183 +7805,376 @@
       <w:pPr>
         <w:pStyle w:val="berschrift1"/>
       </w:pPr>
-      <w:bookmarkStart w:id="25" w:name="_Toc32766012"/>
+      <w:bookmarkStart w:id="24" w:name="_Toc32946604"/>
       <w:r>
         <w:t>Music &amp; Sound</w:t>
       </w:r>
+      <w:bookmarkEnd w:id="24"/>
+    </w:p>
+    <w:p>
+      <w:pPr>
+        <w:pStyle w:val="berschrift2"/>
+      </w:pPr>
+      <w:bookmarkStart w:id="25" w:name="_Toc32946605"/>
+      <w:r>
+        <w:t>Music</w:t>
+      </w:r>
       <w:bookmarkEnd w:id="25"/>
     </w:p>
     <w:p>
+      <w:r>
+        <w:t xml:space="preserve">The music is used in the menu and game as normal background music. It should create a funny, playful and friendly reaction. </w:t>
+      </w:r>
+    </w:p>
+    <w:p>
       <w:pPr>
         <w:pStyle w:val="berschrift2"/>
       </w:pPr>
-      <w:bookmarkStart w:id="26" w:name="_Toc32766013"/>
-      <w:r>
-        <w:t>Music</w:t>
+      <w:bookmarkStart w:id="26" w:name="_Toc32946606"/>
+      <w:r>
+        <w:t>Sound</w:t>
       </w:r>
       <w:bookmarkEnd w:id="26"/>
     </w:p>
     <w:p>
       <w:r>
-        <w:t xml:space="preserve">The music is used in the menu and game as normal background music. It should create a funny, playful and friendly reaction. </w:t>
-      </w:r>
+        <w:t>The sound should underline the actions in a funny and playful way. The most important sound effect is the one from the water cannon</w:t>
+      </w:r>
+      <w:r>
+        <w:t xml:space="preserve"> charging and firing</w:t>
+      </w:r>
+      <w:r>
+        <w:t>, so</w:t>
+      </w:r>
+      <w:r>
+        <w:t xml:space="preserve"> other players can recognize this sound and plan their next action. </w:t>
+      </w:r>
+    </w:p>
+    <w:p/>
+    <w:p>
+      <w:pPr>
+        <w:pStyle w:val="berschrift1"/>
+      </w:pPr>
+      <w:bookmarkStart w:id="27" w:name="_Toc32946607"/>
+      <w:r>
+        <w:t>Story and Characters</w:t>
+      </w:r>
+      <w:bookmarkEnd w:id="27"/>
     </w:p>
     <w:p>
       <w:pPr>
         <w:pStyle w:val="berschrift2"/>
       </w:pPr>
-      <w:bookmarkStart w:id="27" w:name="_Toc32766014"/>
-      <w:r>
-        <w:t>Sound</w:t>
-      </w:r>
-      <w:bookmarkEnd w:id="27"/>
-    </w:p>
-    <w:p>
-      <w:r>
-        <w:t>The sound should underline the actions in a funny and playful way. The most important sound effect is the one from the water cannon</w:t>
-      </w:r>
-      <w:r>
-        <w:t xml:space="preserve"> charging and firing</w:t>
-      </w:r>
-      <w:r>
-        <w:t>, so</w:t>
-      </w:r>
-      <w:r>
-        <w:t xml:space="preserve"> other players can recognize this sound and plan their next action. </w:t>
-      </w:r>
-    </w:p>
-    <w:p/>
-    <w:p>
-      <w:pPr>
-        <w:pStyle w:val="berschrift1"/>
-      </w:pPr>
-      <w:bookmarkStart w:id="28" w:name="_Toc32766015"/>
-      <w:r>
-        <w:t>Story and Characters</w:t>
+      <w:bookmarkStart w:id="28" w:name="_Toc32946608"/>
+      <w:r>
+        <w:t>Story</w:t>
       </w:r>
       <w:bookmarkEnd w:id="28"/>
     </w:p>
     <w:p>
+      <w:r>
+        <w:t xml:space="preserve">The </w:t>
+      </w:r>
+      <w:r>
+        <w:t>S</w:t>
+      </w:r>
+      <w:r>
+        <w:t xml:space="preserve">outh </w:t>
+      </w:r>
+      <w:r>
+        <w:t>P</w:t>
+      </w:r>
+      <w:r>
+        <w:t>ole</w:t>
+      </w:r>
+      <w:r>
+        <w:t xml:space="preserve"> changed</w:t>
+      </w:r>
+      <w:r>
+        <w:t>…</w:t>
+      </w:r>
+      <w:r>
+        <w:t xml:space="preserve"> </w:t>
+      </w:r>
+    </w:p>
+    <w:p>
+      <w:r>
+        <w:t xml:space="preserve">Because of the </w:t>
+      </w:r>
+      <w:r>
+        <w:t>global warming</w:t>
+      </w:r>
+      <w:r>
+        <w:t xml:space="preserve">, the nice and cold places in the </w:t>
+      </w:r>
+      <w:r>
+        <w:t>S</w:t>
+      </w:r>
+      <w:r>
+        <w:t xml:space="preserve">outh </w:t>
+      </w:r>
+      <w:r>
+        <w:t>P</w:t>
+      </w:r>
+      <w:r>
+        <w:t xml:space="preserve">ole are decreasing drastically. </w:t>
+      </w:r>
+    </w:p>
+    <w:p>
+      <w:r>
+        <w:t xml:space="preserve">So, the different penguin species must fight for these </w:t>
+      </w:r>
+      <w:r>
+        <w:t>valuable</w:t>
+      </w:r>
+      <w:r>
+        <w:t xml:space="preserve"> spots. </w:t>
+      </w:r>
+      <w:r>
+        <w:t xml:space="preserve">The only thing </w:t>
+      </w:r>
+      <w:r>
+        <w:t>they can use to</w:t>
+      </w:r>
+      <w:r>
+        <w:t xml:space="preserve"> fight with, is a huge water cannon.</w:t>
+      </w:r>
+      <w:r>
+        <w:t xml:space="preserve"> </w:t>
+      </w:r>
+    </w:p>
+    <w:p>
+      <w:r>
+        <w:t xml:space="preserve">There are </w:t>
+      </w:r>
+      <w:r>
+        <w:t>four</w:t>
+      </w:r>
+      <w:r>
+        <w:t xml:space="preserve"> different penguin species in the game: </w:t>
+      </w:r>
+      <w:r>
+        <w:t>emperor penguin</w:t>
+      </w:r>
+      <w:r>
+        <w:t xml:space="preserve">, </w:t>
+      </w:r>
+      <w:r>
+        <w:t xml:space="preserve">chinstrap </w:t>
+      </w:r>
+      <w:r>
+        <w:t>p</w:t>
+      </w:r>
+      <w:r>
+        <w:t>enguin</w:t>
+      </w:r>
+      <w:r>
+        <w:t xml:space="preserve">s, </w:t>
+      </w:r>
+      <w:r>
+        <w:t>rockhopper penguin</w:t>
+      </w:r>
+      <w:r>
+        <w:t xml:space="preserve"> and</w:t>
+      </w:r>
+      <w:r>
+        <w:t xml:space="preserve"> </w:t>
+      </w:r>
+      <w:r>
+        <w:t>jackass penguin</w:t>
+      </w:r>
+      <w:r>
+        <w:t>.</w:t>
+      </w:r>
+    </w:p>
+    <w:p>
       <w:pPr>
         <w:pStyle w:val="berschrift2"/>
       </w:pPr>
-      <w:bookmarkStart w:id="29" w:name="_Toc32766016"/>
-      <w:r>
-        <w:t>Story</w:t>
+      <w:bookmarkStart w:id="29" w:name="_Toc32946609"/>
+      <w:r>
+        <w:t>Characters</w:t>
       </w:r>
       <w:bookmarkEnd w:id="29"/>
     </w:p>
     <w:p>
+      <w:pPr>
+        <w:pStyle w:val="berschrift3"/>
+      </w:pPr>
+      <w:bookmarkStart w:id="30" w:name="_Toc32946610"/>
+      <w:r>
+        <w:t>Generally</w:t>
+      </w:r>
+      <w:bookmarkEnd w:id="30"/>
+    </w:p>
+    <w:p>
+      <w:r>
+        <w:t>There are only penguins i</w:t>
+      </w:r>
+      <w:r>
+        <w:t>n the gam</w:t>
+      </w:r>
+      <w:r>
+        <w:t>e</w:t>
+      </w:r>
+      <w:r>
+        <w:t>. Generally, the penguins don’t like to talk</w:t>
+      </w:r>
+      <w:r>
+        <w:t xml:space="preserve"> </w:t>
+      </w:r>
+      <w:r>
+        <w:t>but they make funny penguin sounds</w:t>
+      </w:r>
+      <w:r>
+        <w:t xml:space="preserve">. There are all </w:t>
+      </w:r>
+      <w:r>
+        <w:t>pugnacious</w:t>
+      </w:r>
+      <w:r>
+        <w:t xml:space="preserve"> because they want to have their own nice spot. </w:t>
+      </w:r>
+    </w:p>
+    <w:p>
+      <w:pPr>
+        <w:pStyle w:val="berschrift3"/>
+      </w:pPr>
+      <w:bookmarkStart w:id="31" w:name="_Toc32946611"/>
+      <w:r>
+        <w:t>Emperor penguins</w:t>
+      </w:r>
+      <w:bookmarkEnd w:id="31"/>
+    </w:p>
+    <w:p>
+      <w:r>
+        <w:t xml:space="preserve">Emperor penguins </w:t>
+      </w:r>
+      <w:r>
+        <w:t>are the tallest and heaviest penguins of all penguin species. But their weight also makes them a little bit slower, then the other species</w:t>
+      </w:r>
+      <w:r>
+        <w:t xml:space="preserve"> (no impact on gameplay).</w:t>
+      </w:r>
+    </w:p>
+    <w:p>
+      <w:r>
+        <w:t xml:space="preserve">They are known as merciless slayers in the penguin world. </w:t>
+      </w:r>
+      <w:proofErr w:type="gramStart"/>
+      <w:r>
+        <w:t>But in reality</w:t>
+      </w:r>
+      <w:r>
+        <w:t>,</w:t>
+      </w:r>
+      <w:r>
+        <w:t xml:space="preserve"> they</w:t>
+      </w:r>
+      <w:proofErr w:type="gramEnd"/>
+      <w:r>
+        <w:t xml:space="preserve"> are soft and gentle. They only started </w:t>
+      </w:r>
+      <w:r>
+        <w:t>to</w:t>
+      </w:r>
+      <w:r>
+        <w:t xml:space="preserve"> fight because the other penguin species attacked first. </w:t>
+      </w:r>
+    </w:p>
+    <w:p>
+      <w:pPr>
+        <w:pStyle w:val="berschrift3"/>
+      </w:pPr>
+      <w:bookmarkStart w:id="32" w:name="_Toc32946612"/>
+      <w:r>
+        <w:lastRenderedPageBreak/>
+        <w:t>Chinstrap penguins</w:t>
+      </w:r>
+      <w:bookmarkEnd w:id="32"/>
+    </w:p>
+    <w:p>
       <w:r>
         <w:t xml:space="preserve">The </w:t>
       </w:r>
       <w:r>
+        <w:t>C</w:t>
+      </w:r>
+      <w:r>
+        <w:t xml:space="preserve">hinstrap penguins are not the smartest </w:t>
+      </w:r>
+      <w:r>
+        <w:t>out of all species</w:t>
+      </w:r>
+      <w:r>
+        <w:t xml:space="preserve">. </w:t>
+      </w:r>
+      <w:r>
+        <w:t>Sometimes they try to crack stones with their bald head</w:t>
+      </w:r>
+      <w:r>
+        <w:t xml:space="preserve">. That’s why they </w:t>
+      </w:r>
+      <w:r>
+        <w:t xml:space="preserve">are </w:t>
+      </w:r>
+      <w:r>
+        <w:t>also called “</w:t>
+      </w:r>
+      <w:r>
         <w:t>S</w:t>
       </w:r>
       <w:r>
-        <w:t xml:space="preserve">outh </w:t>
-      </w:r>
-      <w:r>
-        <w:t>P</w:t>
-      </w:r>
-      <w:r>
-        <w:t>ole</w:t>
-      </w:r>
-      <w:r>
-        <w:t xml:space="preserve"> changed</w:t>
-      </w:r>
-      <w:r>
-        <w:t>…</w:t>
-      </w:r>
-      <w:r>
-        <w:t xml:space="preserve"> </w:t>
-      </w:r>
-    </w:p>
-    <w:p>
-      <w:r>
-        <w:t xml:space="preserve">Because of the </w:t>
-      </w:r>
-      <w:r>
-        <w:t>global warming</w:t>
-      </w:r>
-      <w:r>
-        <w:t xml:space="preserve">, the nice and cold places in the </w:t>
-      </w:r>
-      <w:r>
-        <w:t>S</w:t>
-      </w:r>
-      <w:r>
-        <w:t xml:space="preserve">outh </w:t>
-      </w:r>
-      <w:r>
-        <w:t>P</w:t>
-      </w:r>
-      <w:r>
-        <w:t xml:space="preserve">ole are decreasing drastically. </w:t>
-      </w:r>
-    </w:p>
-    <w:p>
-      <w:r>
-        <w:t xml:space="preserve">So, the different penguin species must fight for these </w:t>
-      </w:r>
-      <w:r>
-        <w:t>valuable</w:t>
-      </w:r>
-      <w:r>
-        <w:t xml:space="preserve"> spots. </w:t>
-      </w:r>
-      <w:r>
-        <w:t xml:space="preserve">The only thing </w:t>
-      </w:r>
-      <w:r>
-        <w:t>they can use to</w:t>
-      </w:r>
-      <w:r>
-        <w:t xml:space="preserve"> fight with, is a huge water cannon.</w:t>
-      </w:r>
-      <w:r>
-        <w:t xml:space="preserve"> </w:t>
-      </w:r>
-    </w:p>
-    <w:p>
-      <w:r>
-        <w:t xml:space="preserve">There are </w:t>
-      </w:r>
-      <w:r>
-        <w:t>four</w:t>
-      </w:r>
-      <w:r>
-        <w:t xml:space="preserve"> different penguin species in the game: </w:t>
-      </w:r>
-      <w:r>
-        <w:t>emperor penguin</w:t>
-      </w:r>
-      <w:r>
-        <w:t xml:space="preserve">, </w:t>
-      </w:r>
-      <w:r>
-        <w:t xml:space="preserve">chinstrap </w:t>
-      </w:r>
-      <w:r>
-        <w:t>p</w:t>
-      </w:r>
-      <w:r>
-        <w:t>enguin</w:t>
-      </w:r>
-      <w:r>
-        <w:t xml:space="preserve">s, </w:t>
-      </w:r>
-      <w:r>
-        <w:t>rockhopper penguin</w:t>
-      </w:r>
-      <w:r>
-        <w:t xml:space="preserve"> and</w:t>
-      </w:r>
-      <w:r>
-        <w:t xml:space="preserve"> </w:t>
-      </w:r>
-      <w:r>
-        <w:t>jackass penguin</w:t>
+        <w:t>tonecracker penguin</w:t>
+      </w:r>
+      <w:r>
+        <w:t>s”</w:t>
+      </w:r>
+      <w:r>
+        <w:t xml:space="preserve">. </w:t>
+      </w:r>
+    </w:p>
+    <w:p>
+      <w:r>
+        <w:t>Because of their lower intelligence they often get offended by other penguin species. They now want to make others pay for that.</w:t>
+      </w:r>
+    </w:p>
+    <w:p>
+      <w:pPr>
+        <w:pStyle w:val="berschrift3"/>
+      </w:pPr>
+      <w:bookmarkStart w:id="33" w:name="_Toc32946613"/>
+      <w:r>
+        <w:t>Rockhopper penguins</w:t>
+      </w:r>
+      <w:bookmarkEnd w:id="33"/>
+    </w:p>
+    <w:p>
+      <w:r>
+        <w:t xml:space="preserve">The Rockhopper penguins are </w:t>
+      </w:r>
+      <w:r>
+        <w:t xml:space="preserve">much </w:t>
+      </w:r>
+      <w:r>
+        <w:t>small</w:t>
+      </w:r>
+      <w:r>
+        <w:t>er than the other penguin species</w:t>
+      </w:r>
+      <w:r>
+        <w:t>. But they compensate this with their intelligence.</w:t>
+      </w:r>
+    </w:p>
+    <w:p>
+      <w:r>
+        <w:t xml:space="preserve">They always plan their next move ahead. </w:t>
+      </w:r>
+      <w:r>
+        <w:t xml:space="preserve">The other species hates to play chess against one of </w:t>
+      </w:r>
+      <w:r>
+        <w:t>the rockhopper penguins (they always win)</w:t>
       </w:r>
       <w:r>
         <w:t>.</w:t>
@@ -8002,255 +8182,16 @@
     </w:p>
     <w:p>
       <w:pPr>
-        <w:pStyle w:val="berschrift2"/>
-      </w:pPr>
-      <w:bookmarkStart w:id="30" w:name="_Toc32766017"/>
-      <w:r>
-        <w:t>Characters</w:t>
-      </w:r>
-      <w:bookmarkEnd w:id="30"/>
-    </w:p>
-    <w:p>
-      <w:pPr>
         <w:pStyle w:val="berschrift3"/>
       </w:pPr>
-      <w:bookmarkStart w:id="31" w:name="_Toc32766018"/>
-      <w:r>
-        <w:t>Generally</w:t>
-      </w:r>
-      <w:bookmarkEnd w:id="31"/>
-    </w:p>
-    <w:p>
-      <w:r>
-        <w:t>There are only penguins i</w:t>
-      </w:r>
-      <w:r>
-        <w:t>n the gam</w:t>
-      </w:r>
-      <w:r>
-        <w:t>e</w:t>
-      </w:r>
-      <w:r>
-        <w:t>. Generally, the penguins don’t like to talk</w:t>
-      </w:r>
-      <w:r>
-        <w:t xml:space="preserve"> </w:t>
-      </w:r>
-      <w:r>
-        <w:t>but they make funny penguin sounds</w:t>
-      </w:r>
-      <w:r>
-        <w:t xml:space="preserve">. There are all </w:t>
-      </w:r>
-      <w:r>
-        <w:t>pugnacious</w:t>
-      </w:r>
-      <w:r>
-        <w:t xml:space="preserve"> because they want to have their own nice spot. </w:t>
-      </w:r>
-    </w:p>
-    <w:p>
-      <w:pPr>
-        <w:pStyle w:val="berschrift3"/>
-      </w:pPr>
-      <w:bookmarkStart w:id="32" w:name="_Toc32766019"/>
-      <w:r>
-        <w:t>Emperor penguins</w:t>
-      </w:r>
-      <w:bookmarkEnd w:id="32"/>
-    </w:p>
-    <w:p>
-      <w:r>
-        <w:t xml:space="preserve">Emperor penguins </w:t>
-      </w:r>
-      <w:r>
-        <w:t>are the tallest and heaviest penguins of all penguin species. But their weight also makes them a little bit slower, then the other species</w:t>
-      </w:r>
-      <w:r>
-        <w:t xml:space="preserve"> (no impact on gameplay).</w:t>
-      </w:r>
-    </w:p>
-    <w:p>
-      <w:r>
-        <w:t>They are known as merciless slayers in the penguin world. But in reality</w:t>
-      </w:r>
-      <w:r>
-        <w:t>,</w:t>
-      </w:r>
-      <w:r>
-        <w:t xml:space="preserve"> they are soft and gentle. They only started </w:t>
-      </w:r>
-      <w:r>
-        <w:t>to</w:t>
-      </w:r>
-      <w:r>
-        <w:t xml:space="preserve"> fight because the other penguin species attacked first. </w:t>
-      </w:r>
-    </w:p>
-    <w:p/>
-    <w:p>
-      <w:r>
-        <w:lastRenderedPageBreak/>
-        <w:t>(</w:t>
-      </w:r>
-      <w:r>
-        <w:t xml:space="preserve">More (real) information from wiki: </w:t>
-      </w:r>
-      <w:hyperlink r:id="rId18" w:history="1">
-        <w:r>
-          <w:rPr>
-            <w:rStyle w:val="Hyperlink"/>
-          </w:rPr>
-          <w:t>https://en.wikipedia.org/wiki/Emperor_penguin</w:t>
-        </w:r>
-      </w:hyperlink>
-      <w:r>
-        <w:t>)</w:t>
-      </w:r>
-    </w:p>
-    <w:p>
-      <w:pPr>
-        <w:pStyle w:val="berschrift3"/>
-      </w:pPr>
-      <w:bookmarkStart w:id="33" w:name="_Toc32766020"/>
-      <w:r>
-        <w:t>Chinstrap penguins</w:t>
-      </w:r>
-      <w:bookmarkEnd w:id="33"/>
-    </w:p>
-    <w:p>
-      <w:r>
-        <w:t xml:space="preserve">The </w:t>
-      </w:r>
-      <w:r>
-        <w:t>C</w:t>
-      </w:r>
-      <w:r>
-        <w:t xml:space="preserve">hinstrap penguins are not the smartest </w:t>
-      </w:r>
-      <w:r>
-        <w:t>out of all species</w:t>
-      </w:r>
-      <w:r>
-        <w:t xml:space="preserve">. </w:t>
-      </w:r>
-      <w:r>
-        <w:t>Sometimes they try to crack stones with their bald head</w:t>
-      </w:r>
-      <w:r>
-        <w:t xml:space="preserve">. That’s why they </w:t>
-      </w:r>
-      <w:r>
-        <w:t xml:space="preserve">are </w:t>
-      </w:r>
-      <w:r>
-        <w:t>also called “</w:t>
-      </w:r>
-      <w:r>
-        <w:t>S</w:t>
-      </w:r>
-      <w:r>
-        <w:t>tonecracker penguin</w:t>
-      </w:r>
-      <w:r>
-        <w:t>s”</w:t>
-      </w:r>
-      <w:r>
-        <w:t xml:space="preserve">. </w:t>
-      </w:r>
-    </w:p>
-    <w:p>
-      <w:r>
-        <w:t>Because of their lower intelligence they often get offended by other penguin species. They now want to make others pay for that.</w:t>
-      </w:r>
-    </w:p>
-    <w:p/>
-    <w:p>
-      <w:r>
-        <w:t>(</w:t>
-      </w:r>
-      <w:hyperlink r:id="rId19" w:history="1">
-        <w:r>
-          <w:rPr>
-            <w:rStyle w:val="Hyperlink"/>
-          </w:rPr>
-          <w:t>https://en.wikipedia.org/wiki/Chinstrap_penguin</w:t>
-        </w:r>
-      </w:hyperlink>
-      <w:r>
-        <w:t>)</w:t>
-      </w:r>
-    </w:p>
-    <w:p>
-      <w:pPr>
-        <w:pStyle w:val="berschrift3"/>
-      </w:pPr>
-      <w:bookmarkStart w:id="34" w:name="_Toc32766021"/>
-      <w:r>
-        <w:t>Rockhopper penguins</w:t>
+      <w:bookmarkStart w:id="34" w:name="_Toc32946614"/>
+      <w:r>
+        <w:t>Jackass penguins</w:t>
       </w:r>
       <w:bookmarkEnd w:id="34"/>
     </w:p>
     <w:p>
       <w:r>
-        <w:t xml:space="preserve">The Rockhopper penguins are </w:t>
-      </w:r>
-      <w:r>
-        <w:t xml:space="preserve">much </w:t>
-      </w:r>
-      <w:r>
-        <w:t>small</w:t>
-      </w:r>
-      <w:r>
-        <w:t>er than the other penguin species</w:t>
-      </w:r>
-      <w:r>
-        <w:t>. But they compensate this with their intelligence.</w:t>
-      </w:r>
-    </w:p>
-    <w:p>
-      <w:r>
-        <w:t xml:space="preserve">They always plan their next move ahead. </w:t>
-      </w:r>
-      <w:r>
-        <w:t xml:space="preserve">The other species hates to play chess against one of </w:t>
-      </w:r>
-      <w:r>
-        <w:t>the rockhopper penguins (they always win)</w:t>
-      </w:r>
-      <w:r>
-        <w:t>.</w:t>
-      </w:r>
-    </w:p>
-    <w:p/>
-    <w:p>
-      <w:r>
-        <w:t>(</w:t>
-      </w:r>
-      <w:hyperlink r:id="rId20" w:history="1">
-        <w:r>
-          <w:rPr>
-            <w:rStyle w:val="Hyperlink"/>
-          </w:rPr>
-          <w:t>https://en.wikipedia.org/wiki/Rockhopper_penguin</w:t>
-        </w:r>
-      </w:hyperlink>
-      <w:r>
-        <w:t>)</w:t>
-      </w:r>
-    </w:p>
-    <w:p>
-      <w:pPr>
-        <w:pStyle w:val="berschrift3"/>
-      </w:pPr>
-      <w:bookmarkStart w:id="35" w:name="_Toc32766022"/>
-      <w:r>
-        <w:t>Jackass penguins</w:t>
-      </w:r>
-      <w:bookmarkEnd w:id="35"/>
-    </w:p>
-    <w:p>
-      <w:r>
         <w:t xml:space="preserve">Normally just seen in South Africa, the jackass penguins had to move to the Antarctic. </w:t>
       </w:r>
     </w:p>
@@ -8264,24 +8205,6 @@
         <w:t>The jackass penguins just want to survive. Luckily, they love to shoot other animals (learned in South Africa). So just give them a nice big water cannon and they’re happy.</w:t>
       </w:r>
     </w:p>
-    <w:p/>
-    <w:p>
-      <w:r>
-        <w:t>(</w:t>
-      </w:r>
-      <w:hyperlink r:id="rId21" w:history="1">
-        <w:r>
-          <w:rPr>
-            <w:rStyle w:val="Hyperlink"/>
-          </w:rPr>
-          <w:t>https://en.wikipedia.org/wiki/African_penguin</w:t>
-        </w:r>
-      </w:hyperlink>
-      <w:r>
-        <w:t>)</w:t>
-      </w:r>
-    </w:p>
-    <w:p/>
     <w:p>
       <w:pPr>
         <w:ind w:left="1440" w:hanging="360"/>
@@ -8298,32 +8221,32 @@
       <w:pPr>
         <w:pStyle w:val="berschrift1"/>
       </w:pPr>
-      <w:bookmarkStart w:id="36" w:name="_Toc32766023"/>
+      <w:bookmarkStart w:id="35" w:name="_Toc32946615"/>
       <w:r>
         <w:lastRenderedPageBreak/>
         <w:t>Game Elements</w:t>
       </w:r>
+      <w:bookmarkEnd w:id="35"/>
+    </w:p>
+    <w:p>
+      <w:pPr>
+        <w:pStyle w:val="berschrift2"/>
+      </w:pPr>
+      <w:bookmarkStart w:id="36" w:name="_Toc32946616"/>
+      <w:r>
+        <w:t>Penguin (Player)</w:t>
+      </w:r>
       <w:bookmarkEnd w:id="36"/>
     </w:p>
     <w:p>
       <w:pPr>
-        <w:pStyle w:val="berschrift2"/>
-      </w:pPr>
-      <w:bookmarkStart w:id="37" w:name="_Toc32766024"/>
-      <w:r>
-        <w:t>Penguin (Player)</w:t>
+        <w:pStyle w:val="berschrift3"/>
+      </w:pPr>
+      <w:bookmarkStart w:id="37" w:name="_Toc32946617"/>
+      <w:r>
+        <w:t>Properties</w:t>
       </w:r>
       <w:bookmarkEnd w:id="37"/>
-    </w:p>
-    <w:p>
-      <w:pPr>
-        <w:pStyle w:val="berschrift3"/>
-      </w:pPr>
-      <w:bookmarkStart w:id="38" w:name="_Toc32766025"/>
-      <w:r>
-        <w:t>Properties</w:t>
-      </w:r>
-      <w:bookmarkEnd w:id="38"/>
     </w:p>
     <w:p>
       <w:pPr>
@@ -8413,31 +8336,31 @@
       <w:pPr>
         <w:pStyle w:val="berschrift3"/>
       </w:pPr>
-      <w:bookmarkStart w:id="39" w:name="_Toc32766026"/>
+      <w:bookmarkStart w:id="38" w:name="_Toc32946618"/>
       <w:r>
         <w:t>Behaviors</w:t>
       </w:r>
+      <w:bookmarkEnd w:id="38"/>
+    </w:p>
+    <w:p>
+      <w:r>
+        <w:t>A player can move, rotate and jump freely on the map. While he is charging with his water cannon he can’t move and jump (only rotate to aim).</w:t>
+      </w:r>
+    </w:p>
+    <w:p>
+      <w:r>
+        <w:t>If a player gets hit by the water cannon of another player, he is pushed away by the power and range of the water cannon.</w:t>
+      </w:r>
+    </w:p>
+    <w:p>
+      <w:pPr>
+        <w:pStyle w:val="berschrift3"/>
+      </w:pPr>
+      <w:bookmarkStart w:id="39" w:name="_Toc32946619"/>
+      <w:r>
+        <w:t>Relationships</w:t>
+      </w:r>
       <w:bookmarkEnd w:id="39"/>
-    </w:p>
-    <w:p>
-      <w:r>
-        <w:t>A player can move, rotate and jump freely on the map. While he is charging with his water cannon he can’t move and jump (only rotate to aim).</w:t>
-      </w:r>
-    </w:p>
-    <w:p>
-      <w:r>
-        <w:t>If a player gets hit by the water cannon of another player, he is pushed away by the power and range of the water cannon.</w:t>
-      </w:r>
-    </w:p>
-    <w:p>
-      <w:pPr>
-        <w:pStyle w:val="berschrift3"/>
-      </w:pPr>
-      <w:bookmarkStart w:id="40" w:name="_Toc32766027"/>
-      <w:r>
-        <w:t>Relationships</w:t>
-      </w:r>
-      <w:bookmarkEnd w:id="40"/>
     </w:p>
     <w:p>
       <w:pPr>
@@ -8467,21 +8390,21 @@
       <w:pPr>
         <w:pStyle w:val="berschrift2"/>
       </w:pPr>
-      <w:bookmarkStart w:id="41" w:name="_Toc32766028"/>
+      <w:bookmarkStart w:id="40" w:name="_Toc32946620"/>
       <w:r>
         <w:t>Water cannon</w:t>
       </w:r>
+      <w:bookmarkEnd w:id="40"/>
+    </w:p>
+    <w:p>
+      <w:pPr>
+        <w:pStyle w:val="berschrift3"/>
+      </w:pPr>
+      <w:bookmarkStart w:id="41" w:name="_Toc32946621"/>
+      <w:r>
+        <w:t>Properties</w:t>
+      </w:r>
       <w:bookmarkEnd w:id="41"/>
-    </w:p>
-    <w:p>
-      <w:pPr>
-        <w:pStyle w:val="berschrift3"/>
-      </w:pPr>
-      <w:bookmarkStart w:id="42" w:name="_Toc32766029"/>
-      <w:r>
-        <w:t>Properties</w:t>
-      </w:r>
-      <w:bookmarkEnd w:id="42"/>
     </w:p>
     <w:p>
       <w:pPr>
@@ -8541,63 +8464,63 @@
       <w:pPr>
         <w:pStyle w:val="berschrift3"/>
       </w:pPr>
-      <w:bookmarkStart w:id="43" w:name="_Toc32766030"/>
+      <w:bookmarkStart w:id="42" w:name="_Toc32946622"/>
       <w:r>
         <w:t>Behaviors</w:t>
       </w:r>
+      <w:bookmarkEnd w:id="42"/>
+    </w:p>
+    <w:p>
+      <w:r>
+        <w:t>A water cannon can be charged and fired. The greater the charge, the greater the power and range. After a shot is fired, the next shot is locked until a certain time (timeout duration).</w:t>
+      </w:r>
+      <w:r>
+        <w:t xml:space="preserve"> The timeout is shown </w:t>
+      </w:r>
+      <w:r>
+        <w:t xml:space="preserve">visually </w:t>
+      </w:r>
+      <w:r>
+        <w:t>by a bar above the penguins</w:t>
+      </w:r>
+      <w:r>
+        <w:t>.</w:t>
+      </w:r>
+    </w:p>
+    <w:p>
+      <w:pPr>
+        <w:pStyle w:val="berschrift3"/>
+      </w:pPr>
+      <w:bookmarkStart w:id="43" w:name="_Toc32946623"/>
+      <w:r>
+        <w:t>Relationships</w:t>
+      </w:r>
       <w:bookmarkEnd w:id="43"/>
     </w:p>
     <w:p>
       <w:r>
-        <w:t>A water cannon can be charged and fired. The greater the charge, the greater the power and range. After a shot is fired, the next shot is locked until a certain time (timeout duration).</w:t>
-      </w:r>
-      <w:r>
-        <w:t xml:space="preserve"> The timeout is shown </w:t>
-      </w:r>
-      <w:r>
-        <w:t xml:space="preserve">visually </w:t>
-      </w:r>
-      <w:r>
-        <w:t>by a bar above the penguins</w:t>
-      </w:r>
-      <w:r>
-        <w:t>.</w:t>
-      </w:r>
+        <w:t>Each player has a water cannon equipped.</w:t>
+      </w:r>
+    </w:p>
+    <w:p>
+      <w:pPr>
+        <w:pStyle w:val="berschrift2"/>
+      </w:pPr>
+      <w:bookmarkStart w:id="44" w:name="_Toc32946624"/>
+      <w:r>
+        <w:t>Destroyable ice platforms</w:t>
+      </w:r>
+      <w:bookmarkEnd w:id="44"/>
     </w:p>
     <w:p>
       <w:pPr>
         <w:pStyle w:val="berschrift3"/>
       </w:pPr>
-      <w:bookmarkStart w:id="44" w:name="_Toc32766031"/>
-      <w:r>
-        <w:t>Relationships</w:t>
-      </w:r>
-      <w:bookmarkEnd w:id="44"/>
-    </w:p>
-    <w:p>
-      <w:r>
-        <w:t>Each player has a water cannon equipped.</w:t>
-      </w:r>
-    </w:p>
-    <w:p>
-      <w:pPr>
-        <w:pStyle w:val="berschrift2"/>
-      </w:pPr>
-      <w:bookmarkStart w:id="45" w:name="_Toc32766032"/>
-      <w:r>
-        <w:t>Destroyable ice platforms</w:t>
+      <w:bookmarkStart w:id="45" w:name="_Toc32946625"/>
+      <w:r>
+        <w:t>Properties</w:t>
       </w:r>
       <w:bookmarkEnd w:id="45"/>
-    </w:p>
-    <w:p>
-      <w:pPr>
-        <w:pStyle w:val="berschrift3"/>
-      </w:pPr>
-      <w:bookmarkStart w:id="46" w:name="_Toc32766033"/>
-      <w:r>
-        <w:t>Properties</w:t>
-      </w:r>
-      <w:bookmarkEnd w:id="46"/>
     </w:p>
     <w:p>
       <w:pPr>
@@ -8640,51 +8563,51 @@
       <w:pPr>
         <w:pStyle w:val="berschrift3"/>
       </w:pPr>
-      <w:bookmarkStart w:id="47" w:name="_Toc32766034"/>
+      <w:bookmarkStart w:id="46" w:name="_Toc32946626"/>
       <w:r>
         <w:t>Behaviors</w:t>
       </w:r>
+      <w:bookmarkEnd w:id="46"/>
+    </w:p>
+    <w:p>
+      <w:r>
+        <w:t>An ice platform has a fixed place on the map. After the timer is expired, the platform will glow, fibrate and make a sound (so the players are warned). After another 5 seconds the platform will be destroyed (falls into water).</w:t>
+      </w:r>
+    </w:p>
+    <w:p>
+      <w:pPr>
+        <w:pStyle w:val="berschrift3"/>
+      </w:pPr>
+      <w:bookmarkStart w:id="47" w:name="_Toc32946627"/>
+      <w:r>
+        <w:t>Relationships</w:t>
+      </w:r>
       <w:bookmarkEnd w:id="47"/>
     </w:p>
     <w:p>
       <w:r>
-        <w:t>An ice platform has a fixed place on the map. After the timer is expired, the platform will glow, fibrate and make a sound (so the players are warned). After another 5 seconds the platform will be destroyed (falls into water).</w:t>
-      </w:r>
+        <w:t>Players can move and jump on it, while not destroyed.</w:t>
+      </w:r>
+    </w:p>
+    <w:p>
+      <w:pPr>
+        <w:pStyle w:val="berschrift2"/>
+      </w:pPr>
+      <w:bookmarkStart w:id="48" w:name="_Toc32946628"/>
+      <w:r>
+        <w:t>Mechanical platforms</w:t>
+      </w:r>
+      <w:bookmarkEnd w:id="48"/>
     </w:p>
     <w:p>
       <w:pPr>
         <w:pStyle w:val="berschrift3"/>
       </w:pPr>
-      <w:bookmarkStart w:id="48" w:name="_Toc32766035"/>
-      <w:r>
-        <w:t>Relationships</w:t>
-      </w:r>
-      <w:bookmarkEnd w:id="48"/>
-    </w:p>
-    <w:p>
-      <w:r>
-        <w:t>Players can move and jump on it, while not destroyed.</w:t>
-      </w:r>
-    </w:p>
-    <w:p>
-      <w:pPr>
-        <w:pStyle w:val="berschrift2"/>
-      </w:pPr>
-      <w:bookmarkStart w:id="49" w:name="_Toc32766036"/>
-      <w:r>
-        <w:t>Mechanical platforms</w:t>
+      <w:bookmarkStart w:id="49" w:name="_Toc32946629"/>
+      <w:r>
+        <w:t>Properties</w:t>
       </w:r>
       <w:bookmarkEnd w:id="49"/>
-    </w:p>
-    <w:p>
-      <w:pPr>
-        <w:pStyle w:val="berschrift3"/>
-      </w:pPr>
-      <w:bookmarkStart w:id="50" w:name="_Toc32766037"/>
-      <w:r>
-        <w:t>Properties</w:t>
-      </w:r>
-      <w:bookmarkEnd w:id="50"/>
     </w:p>
     <w:p>
       <w:pPr>
@@ -8726,51 +8649,51 @@
       <w:pPr>
         <w:pStyle w:val="berschrift3"/>
       </w:pPr>
-      <w:bookmarkStart w:id="51" w:name="_Toc32766038"/>
+      <w:bookmarkStart w:id="50" w:name="_Toc32946630"/>
       <w:r>
         <w:t>Behaviors</w:t>
       </w:r>
+      <w:bookmarkEnd w:id="50"/>
+    </w:p>
+    <w:p>
+      <w:r>
+        <w:t xml:space="preserve">Mechanical Platforms have a fixed start and end position on the map, in which they move in a certain speed. </w:t>
+      </w:r>
+    </w:p>
+    <w:p>
+      <w:pPr>
+        <w:pStyle w:val="berschrift3"/>
+      </w:pPr>
+      <w:bookmarkStart w:id="51" w:name="_Toc32946631"/>
+      <w:r>
+        <w:t>Relationships</w:t>
+      </w:r>
       <w:bookmarkEnd w:id="51"/>
     </w:p>
     <w:p>
       <w:r>
-        <w:t xml:space="preserve">Mechanical Platforms have a fixed start and end position on the map, in which they move in a certain speed. </w:t>
-      </w:r>
+        <w:t>Players can move and jump on it.</w:t>
+      </w:r>
+    </w:p>
+    <w:p>
+      <w:pPr>
+        <w:pStyle w:val="berschrift2"/>
+      </w:pPr>
+      <w:bookmarkStart w:id="52" w:name="_Toc32946632"/>
+      <w:r>
+        <w:t>Items (Powerups)</w:t>
+      </w:r>
+      <w:bookmarkEnd w:id="52"/>
     </w:p>
     <w:p>
       <w:pPr>
         <w:pStyle w:val="berschrift3"/>
       </w:pPr>
-      <w:bookmarkStart w:id="52" w:name="_Toc32766039"/>
-      <w:r>
-        <w:t>Relationships</w:t>
-      </w:r>
-      <w:bookmarkEnd w:id="52"/>
-    </w:p>
-    <w:p>
-      <w:r>
-        <w:t>Players can move and jump on it.</w:t>
-      </w:r>
-    </w:p>
-    <w:p>
-      <w:pPr>
-        <w:pStyle w:val="berschrift2"/>
-      </w:pPr>
-      <w:bookmarkStart w:id="53" w:name="_Toc32766040"/>
-      <w:r>
-        <w:t>Items (Powerups)</w:t>
+      <w:bookmarkStart w:id="53" w:name="_Toc32946633"/>
+      <w:r>
+        <w:t>Properties</w:t>
       </w:r>
       <w:bookmarkEnd w:id="53"/>
-    </w:p>
-    <w:p>
-      <w:pPr>
-        <w:pStyle w:val="berschrift3"/>
-      </w:pPr>
-      <w:bookmarkStart w:id="54" w:name="_Toc32766041"/>
-      <w:r>
-        <w:t>Properties</w:t>
-      </w:r>
-      <w:bookmarkEnd w:id="54"/>
     </w:p>
     <w:p>
       <w:pPr>
@@ -8896,11 +8819,11 @@
       <w:pPr>
         <w:pStyle w:val="berschrift3"/>
       </w:pPr>
-      <w:bookmarkStart w:id="55" w:name="_Toc32766042"/>
+      <w:bookmarkStart w:id="54" w:name="_Toc32946634"/>
       <w:r>
         <w:t>Behaviors</w:t>
       </w:r>
-      <w:bookmarkEnd w:id="55"/>
+      <w:bookmarkEnd w:id="54"/>
     </w:p>
     <w:p>
       <w:pPr>
@@ -8934,22 +8857,22 @@
         </w:pBdr>
         <w:ind w:left="360" w:hanging="360"/>
       </w:pPr>
-      <w:bookmarkStart w:id="56" w:name="_Toc32766043"/>
+      <w:bookmarkStart w:id="55" w:name="_Toc32946635"/>
       <w:r>
         <w:lastRenderedPageBreak/>
         <w:t>Maps</w:t>
       </w:r>
+      <w:bookmarkEnd w:id="55"/>
+    </w:p>
+    <w:p>
+      <w:pPr>
+        <w:pStyle w:val="berschrift2"/>
+      </w:pPr>
+      <w:bookmarkStart w:id="56" w:name="_Toc32946636"/>
+      <w:r>
+        <w:t>Map 1 (ice land)</w:t>
+      </w:r>
       <w:bookmarkEnd w:id="56"/>
-    </w:p>
-    <w:p>
-      <w:pPr>
-        <w:pStyle w:val="berschrift2"/>
-      </w:pPr>
-      <w:bookmarkStart w:id="57" w:name="_Toc32766044"/>
-      <w:r>
-        <w:t>Map 1 (ice land)</w:t>
-      </w:r>
-      <w:bookmarkEnd w:id="57"/>
     </w:p>
     <w:p>
       <w:r>
@@ -8991,7 +8914,7 @@
                     </pic:cNvPicPr>
                   </pic:nvPicPr>
                   <pic:blipFill>
-                    <a:blip r:embed="rId22" cstate="print">
+                    <a:blip r:embed="rId14" cstate="print">
                       <a:extLst>
                         <a:ext uri="{28A0092B-C50C-407E-A947-70E740481C1C}">
                           <a14:useLocalDpi xmlns:a14="http://schemas.microsoft.com/office/drawing/2010/main" val="0"/>
@@ -9148,11 +9071,11 @@
       <w:pPr>
         <w:pStyle w:val="berschrift2"/>
       </w:pPr>
-      <w:bookmarkStart w:id="58" w:name="_Toc32766045"/>
+      <w:bookmarkStart w:id="57" w:name="_Toc32946637"/>
       <w:r>
         <w:t>Map 2 (research station factory)</w:t>
       </w:r>
-      <w:bookmarkEnd w:id="58"/>
+      <w:bookmarkEnd w:id="57"/>
     </w:p>
     <w:p>
       <w:r>
@@ -9195,7 +9118,7 @@
                     </pic:cNvPicPr>
                   </pic:nvPicPr>
                   <pic:blipFill>
-                    <a:blip r:embed="rId23" cstate="print">
+                    <a:blip r:embed="rId15" cstate="print">
                       <a:extLst>
                         <a:ext uri="{28A0092B-C50C-407E-A947-70E740481C1C}">
                           <a14:useLocalDpi xmlns:a14="http://schemas.microsoft.com/office/drawing/2010/main" val="0"/>
@@ -9235,7 +9158,7 @@
       <w:pPr>
         <w:pStyle w:val="berschrift2"/>
       </w:pPr>
-      <w:bookmarkStart w:id="59" w:name="_Toc32766046"/>
+      <w:bookmarkStart w:id="58" w:name="_Toc32946638"/>
       <w:r>
         <w:t>Map 3 (Mix</w:t>
       </w:r>
@@ -9245,7 +9168,7 @@
       <w:r>
         <w:t>)</w:t>
       </w:r>
-      <w:bookmarkEnd w:id="59"/>
+      <w:bookmarkEnd w:id="58"/>
     </w:p>
     <w:p>
       <w:r>
@@ -9278,7 +9201,7 @@
                     </pic:cNvPicPr>
                   </pic:nvPicPr>
                   <pic:blipFill>
-                    <a:blip r:embed="rId24" cstate="print">
+                    <a:blip r:embed="rId16" cstate="print">
                       <a:extLst>
                         <a:ext uri="{28A0092B-C50C-407E-A947-70E740481C1C}">
                           <a14:useLocalDpi xmlns:a14="http://schemas.microsoft.com/office/drawing/2010/main" val="0"/>
@@ -9312,20 +9235,39 @@
     </w:p>
     <w:p>
       <w:pPr>
+        <w:ind w:left="1440" w:hanging="360"/>
+        <w:rPr>
+          <w:sz w:val="32"/>
+          <w:szCs w:val="32"/>
+        </w:rPr>
+      </w:pPr>
+      <w:bookmarkStart w:id="59" w:name="_Toc32946639"/>
+      <w:r>
+        <w:br w:type="page"/>
+      </w:r>
+    </w:p>
+    <w:p>
+      <w:pPr>
         <w:pStyle w:val="berschrift1"/>
       </w:pPr>
-      <w:bookmarkStart w:id="60" w:name="_Toc32766047"/>
+      <w:bookmarkStart w:id="60" w:name="_GoBack"/>
+      <w:bookmarkEnd w:id="60"/>
       <w:r>
         <w:lastRenderedPageBreak/>
         <w:t>Modes</w:t>
       </w:r>
-      <w:bookmarkEnd w:id="60"/>
+      <w:bookmarkEnd w:id="59"/>
+    </w:p>
+    <w:p>
+      <w:r>
+        <w:t xml:space="preserve">In each mode the map will be selected randomly and changed after a round is over. </w:t>
+      </w:r>
     </w:p>
     <w:p>
       <w:pPr>
         <w:pStyle w:val="berschrift2"/>
       </w:pPr>
-      <w:bookmarkStart w:id="61" w:name="_Toc32766048"/>
+      <w:bookmarkStart w:id="61" w:name="_Toc32946640"/>
       <w:r>
         <w:t>Default</w:t>
       </w:r>
@@ -9343,7 +9285,7 @@
       <w:pPr>
         <w:pStyle w:val="berschrift2"/>
       </w:pPr>
-      <w:bookmarkStart w:id="62" w:name="_Toc32766049"/>
+      <w:bookmarkStart w:id="62" w:name="_Toc32946641"/>
       <w:r>
         <w:t>Speed mode</w:t>
       </w:r>
@@ -9385,7 +9327,7 @@
       <w:pPr>
         <w:pStyle w:val="berschrift2"/>
       </w:pPr>
-      <w:bookmarkStart w:id="63" w:name="_Toc32766050"/>
+      <w:bookmarkStart w:id="63" w:name="_Toc32946642"/>
       <w:r>
         <w:t>Team mode (</w:t>
       </w:r>
@@ -9423,7 +9365,7 @@
       <w:pPr>
         <w:pStyle w:val="berschrift1"/>
       </w:pPr>
-      <w:bookmarkStart w:id="64" w:name="_Toc32766051"/>
+      <w:bookmarkStart w:id="64" w:name="_Toc32946643"/>
       <w:r>
         <w:lastRenderedPageBreak/>
         <w:t>Team</w:t>
@@ -9434,7 +9376,7 @@
       <w:pPr>
         <w:pStyle w:val="berschrift2"/>
       </w:pPr>
-      <w:bookmarkStart w:id="65" w:name="_Toc32766052"/>
+      <w:bookmarkStart w:id="65" w:name="_Toc32946644"/>
       <w:r>
         <w:t>Alex Lötscher</w:t>
       </w:r>
@@ -9497,15 +9439,33 @@
           <w:lang w:val="en-US"/>
         </w:rPr>
       </w:pPr>
-      <w:bookmarkStart w:id="66" w:name="_Toc32766053"/>
+      <w:bookmarkStart w:id="66" w:name="_Toc32946645"/>
+      <w:proofErr w:type="spellStart"/>
       <w:r>
         <w:rPr>
           <w:bdr w:val="none" w:sz="0" w:space="0" w:color="auto" w:frame="1"/>
           <w:lang w:val="en-US"/>
         </w:rPr>
-        <w:t>Daniyal Dehghany</w:t>
+        <w:t>Daniyal</w:t>
+      </w:r>
+      <w:proofErr w:type="spellEnd"/>
+      <w:r>
+        <w:rPr>
+          <w:bdr w:val="none" w:sz="0" w:space="0" w:color="auto" w:frame="1"/>
+          <w:lang w:val="en-US"/>
+        </w:rPr>
+        <w:t xml:space="preserve"> </w:t>
+      </w:r>
+      <w:proofErr w:type="spellStart"/>
+      <w:r>
+        <w:rPr>
+          <w:bdr w:val="none" w:sz="0" w:space="0" w:color="auto" w:frame="1"/>
+          <w:lang w:val="en-US"/>
+        </w:rPr>
+        <w:t>Dehghany</w:t>
       </w:r>
       <w:bookmarkEnd w:id="66"/>
+      <w:proofErr w:type="spellEnd"/>
     </w:p>
     <w:p>
       <w:pPr>
@@ -9546,15 +9506,33 @@
           <w:lang w:val="en-US"/>
         </w:rPr>
       </w:pPr>
-      <w:bookmarkStart w:id="67" w:name="_Toc32766054"/>
+      <w:bookmarkStart w:id="67" w:name="_Toc32946646"/>
+      <w:proofErr w:type="spellStart"/>
       <w:r>
         <w:rPr>
           <w:bdr w:val="none" w:sz="0" w:space="0" w:color="auto" w:frame="1"/>
           <w:lang w:val="en-US"/>
         </w:rPr>
-        <w:t>Danja Künzle</w:t>
+        <w:t>Danja</w:t>
+      </w:r>
+      <w:proofErr w:type="spellEnd"/>
+      <w:r>
+        <w:rPr>
+          <w:bdr w:val="none" w:sz="0" w:space="0" w:color="auto" w:frame="1"/>
+          <w:lang w:val="en-US"/>
+        </w:rPr>
+        <w:t xml:space="preserve"> </w:t>
+      </w:r>
+      <w:proofErr w:type="spellStart"/>
+      <w:r>
+        <w:rPr>
+          <w:bdr w:val="none" w:sz="0" w:space="0" w:color="auto" w:frame="1"/>
+          <w:lang w:val="en-US"/>
+        </w:rPr>
+        <w:t>Künzle</w:t>
       </w:r>
       <w:bookmarkEnd w:id="67"/>
+      <w:proofErr w:type="spellEnd"/>
     </w:p>
     <w:p>
       <w:pPr>
@@ -9584,7 +9562,13 @@
         <w:rPr>
           <w:lang w:val="en-US"/>
         </w:rPr>
-        <w:t>mechanics programming</w:t>
+        <w:t>core</w:t>
+      </w:r>
+      <w:r>
+        <w:rPr>
+          <w:lang w:val="en-US"/>
+        </w:rPr>
+        <w:t xml:space="preserve"> programming</w:t>
       </w:r>
     </w:p>
     <w:p>
@@ -9595,15 +9579,24 @@
           <w:lang w:val="en-US"/>
         </w:rPr>
       </w:pPr>
-      <w:bookmarkStart w:id="68" w:name="_Toc32766055"/>
+      <w:bookmarkStart w:id="68" w:name="_Toc32946647"/>
       <w:r>
         <w:rPr>
           <w:bdr w:val="none" w:sz="0" w:space="0" w:color="auto" w:frame="1"/>
           <w:lang w:val="en-US"/>
         </w:rPr>
-        <w:t>Kegan Hürlimann</w:t>
+        <w:t xml:space="preserve">Kegan </w:t>
+      </w:r>
+      <w:proofErr w:type="spellStart"/>
+      <w:r>
+        <w:rPr>
+          <w:bdr w:val="none" w:sz="0" w:space="0" w:color="auto" w:frame="1"/>
+          <w:lang w:val="en-US"/>
+        </w:rPr>
+        <w:t>Hürlimann</w:t>
       </w:r>
       <w:bookmarkEnd w:id="68"/>
+      <w:proofErr w:type="spellEnd"/>
     </w:p>
     <w:p>
       <w:pPr>
@@ -9668,7 +9661,7 @@
           <w:lang w:val="en-US"/>
         </w:rPr>
       </w:pPr>
-      <w:bookmarkStart w:id="69" w:name="_Toc32766056"/>
+      <w:bookmarkStart w:id="69" w:name="_Toc32946648"/>
       <w:r>
         <w:rPr>
           <w:bdr w:val="none" w:sz="0" w:space="0" w:color="auto" w:frame="1"/>
@@ -9688,13 +9681,7 @@
         <w:rPr>
           <w:lang w:val="en-US"/>
         </w:rPr>
-        <w:t>M</w:t>
-      </w:r>
-      <w:r>
-        <w:rPr>
-          <w:lang w:val="en-US"/>
-        </w:rPr>
-        <w:t>echanics</w:t>
+        <w:t>Core</w:t>
       </w:r>
       <w:r>
         <w:rPr>
@@ -9726,7 +9713,7 @@
           <w:lang w:val="en-US"/>
         </w:rPr>
       </w:pPr>
-      <w:bookmarkStart w:id="70" w:name="_Toc32766057"/>
+      <w:bookmarkStart w:id="70" w:name="_Toc32946649"/>
       <w:r>
         <w:rPr>
           <w:lang w:val="en-US"/>
@@ -9742,7 +9729,7 @@
           <w:lang w:val="en-US"/>
         </w:rPr>
       </w:pPr>
-      <w:bookmarkStart w:id="71" w:name="_Toc32766058"/>
+      <w:bookmarkStart w:id="71" w:name="_Toc32946650"/>
       <w:r>
         <w:rPr>
           <w:lang w:val="en-US"/>
@@ -9771,7 +9758,7 @@
           <w:lang w:val="en-US"/>
         </w:rPr>
       </w:pPr>
-      <w:bookmarkStart w:id="72" w:name="_Toc32766059"/>
+      <w:bookmarkStart w:id="72" w:name="_Toc32946651"/>
       <w:r>
         <w:rPr>
           <w:lang w:val="en-US"/>
@@ -9781,7 +9768,7 @@
       <w:bookmarkEnd w:id="72"/>
     </w:p>
     <w:p>
-      <w:hyperlink r:id="rId25" w:history="1">
+      <w:hyperlink r:id="rId17" w:history="1">
         <w:r>
           <w:rPr>
             <w:rStyle w:val="Hyperlink"/>
@@ -9796,7 +9783,7 @@
           <w:rStyle w:val="Hyperlink"/>
         </w:rPr>
       </w:pPr>
-      <w:hyperlink r:id="rId26" w:history="1">
+      <w:hyperlink r:id="rId18" w:history="1">
         <w:r>
           <w:rPr>
             <w:rStyle w:val="Hyperlink"/>
@@ -9807,16 +9794,9 @@
     </w:p>
     <w:p>
       <w:pPr>
-        <w:rPr>
-          <w:rStyle w:val="Hyperlink"/>
-        </w:rPr>
-      </w:pPr>
-    </w:p>
-    <w:p>
-      <w:pPr>
         <w:pStyle w:val="berschrift2"/>
       </w:pPr>
-      <w:bookmarkStart w:id="73" w:name="_Toc32766060"/>
+      <w:bookmarkStart w:id="73" w:name="_Toc32946652"/>
       <w:r>
         <w:t>Development milestones</w:t>
       </w:r>
@@ -9826,7 +9806,7 @@
       <w:pPr>
         <w:pStyle w:val="berschrift3"/>
       </w:pPr>
-      <w:bookmarkStart w:id="74" w:name="_Toc32766061"/>
+      <w:bookmarkStart w:id="74" w:name="_Toc32946653"/>
       <w:r>
         <w:t>Prototype</w:t>
       </w:r>
@@ -9860,7 +9840,7 @@
       <w:pPr>
         <w:pStyle w:val="berschrift3"/>
       </w:pPr>
-      <w:bookmarkStart w:id="75" w:name="_Toc32766062"/>
+      <w:bookmarkStart w:id="75" w:name="_Toc32946654"/>
       <w:r>
         <w:t>First playable</w:t>
       </w:r>
@@ -9918,7 +9898,7 @@
       <w:pPr>
         <w:pStyle w:val="berschrift3"/>
       </w:pPr>
-      <w:bookmarkStart w:id="76" w:name="_Toc32766063"/>
+      <w:bookmarkStart w:id="76" w:name="_Toc32946655"/>
       <w:r>
         <w:t>Content</w:t>
       </w:r>
@@ -9957,7 +9937,6 @@
         </w:numPr>
       </w:pPr>
       <w:r>
-        <w:lastRenderedPageBreak/>
         <w:t>Map 2 and 3</w:t>
       </w:r>
     </w:p>
@@ -9970,6 +9949,7 @@
         </w:numPr>
       </w:pPr>
       <w:r>
+        <w:lastRenderedPageBreak/>
         <w:t>Destroyable ice platforms</w:t>
       </w:r>
     </w:p>
@@ -10001,7 +9981,7 @@
       <w:pPr>
         <w:pStyle w:val="berschrift3"/>
       </w:pPr>
-      <w:bookmarkStart w:id="77" w:name="_Toc32766064"/>
+      <w:bookmarkStart w:id="77" w:name="_Toc32946656"/>
       <w:r>
         <w:t>Beta</w:t>
       </w:r>
@@ -10023,7 +10003,7 @@
       <w:pPr>
         <w:pStyle w:val="berschrift3"/>
       </w:pPr>
-      <w:bookmarkStart w:id="78" w:name="_Toc32766065"/>
+      <w:bookmarkStart w:id="78" w:name="_Toc32946657"/>
       <w:r>
         <w:t>Release</w:t>
       </w:r>
@@ -10046,7 +10026,7 @@
       <w:pPr>
         <w:pStyle w:val="berschrift2"/>
       </w:pPr>
-      <w:bookmarkStart w:id="79" w:name="_Toc32766066"/>
+      <w:bookmarkStart w:id="79" w:name="_Toc32946658"/>
       <w:r>
         <w:t>Schedule</w:t>
       </w:r>
@@ -10585,7 +10565,7 @@
           <w:szCs w:val="26"/>
         </w:rPr>
       </w:pPr>
-      <w:bookmarkStart w:id="80" w:name="_Toc32766067"/>
+      <w:bookmarkStart w:id="80" w:name="_Toc32946659"/>
       <w:r>
         <w:lastRenderedPageBreak/>
         <w:t>Assets Needed</w:t>
@@ -10597,7 +10577,7 @@
         <w:pStyle w:val="berschrift2"/>
       </w:pPr>
       <w:bookmarkStart w:id="81" w:name="_qfwqb39wa32t" w:colFirst="0" w:colLast="0"/>
-      <w:bookmarkStart w:id="82" w:name="_Toc32766068"/>
+      <w:bookmarkStart w:id="82" w:name="_Toc32946660"/>
       <w:bookmarkEnd w:id="81"/>
       <w:r>
         <w:t>2D</w:t>
@@ -10674,7 +10654,7 @@
       <w:pPr>
         <w:pStyle w:val="berschrift2"/>
       </w:pPr>
-      <w:bookmarkStart w:id="83" w:name="_Toc32766069"/>
+      <w:bookmarkStart w:id="83" w:name="_Toc32946661"/>
       <w:r>
         <w:t>3D</w:t>
       </w:r>
@@ -10964,7 +10944,7 @@
       <w:pPr>
         <w:pStyle w:val="berschrift2"/>
       </w:pPr>
-      <w:bookmarkStart w:id="84" w:name="_Toc32766070"/>
+      <w:bookmarkStart w:id="84" w:name="_Toc32946662"/>
       <w:r>
         <w:t>Sound</w:t>
       </w:r>
@@ -11281,7 +11261,7 @@
       <w:pPr>
         <w:pStyle w:val="berschrift2"/>
       </w:pPr>
-      <w:bookmarkStart w:id="85" w:name="_Toc32766071"/>
+      <w:bookmarkStart w:id="85" w:name="_Toc32946663"/>
       <w:r>
         <w:t>Code</w:t>
       </w:r>
@@ -11331,7 +11311,7 @@
       <w:pPr>
         <w:pStyle w:val="berschrift2"/>
       </w:pPr>
-      <w:bookmarkStart w:id="86" w:name="_Toc32766072"/>
+      <w:bookmarkStart w:id="86" w:name="_Toc32946664"/>
       <w:r>
         <w:t>Animation</w:t>
       </w:r>
@@ -11517,13 +11497,88 @@
       <w:pPr>
         <w:pStyle w:val="berschrift1"/>
       </w:pPr>
-      <w:bookmarkStart w:id="87" w:name="_Toc32766073"/>
+      <w:bookmarkStart w:id="87" w:name="_Toc32946665"/>
       <w:r>
         <w:lastRenderedPageBreak/>
-        <w:t>Quellen</w:t>
+        <w:t>Reference Lists</w:t>
       </w:r>
       <w:bookmarkEnd w:id="87"/>
     </w:p>
+    <w:p>
+      <w:pPr>
+        <w:pStyle w:val="Listenabsatz"/>
+        <w:numPr>
+          <w:ilvl w:val="0"/>
+          <w:numId w:val="8"/>
+        </w:numPr>
+      </w:pPr>
+      <w:proofErr w:type="spellStart"/>
+      <w:r>
+        <w:t>irri</w:t>
+      </w:r>
+      <w:proofErr w:type="spellEnd"/>
+      <w:r>
+        <w:t xml:space="preserve"> (2015). Step 1:"The </w:t>
+      </w:r>
+      <w:proofErr w:type="spellStart"/>
+      <w:r>
+        <w:t>Bouy</w:t>
+      </w:r>
+      <w:proofErr w:type="spellEnd"/>
+      <w:r>
+        <w:t xml:space="preserve"> Stage" is </w:t>
+      </w:r>
+      <w:proofErr w:type="spellStart"/>
+      <w:r>
+        <w:t>reccommended</w:t>
+      </w:r>
+      <w:proofErr w:type="spellEnd"/>
+      <w:r>
+        <w:t>. [image] Available at: https://steamcommunity.com/sharedfiles/filedetails/?id=470652616 [Accessed 18 Feb. 2020].</w:t>
+      </w:r>
+    </w:p>
+    <w:p>
+      <w:pPr>
+        <w:pStyle w:val="Listenabsatz"/>
+        <w:numPr>
+          <w:ilvl w:val="0"/>
+          <w:numId w:val="8"/>
+        </w:numPr>
+      </w:pPr>
+      <w:r>
+        <w:t>Sony Interactive Entertainment Inc. (2019). Front. [image] Available at: https://manuals.playstation.net/document/en/ps4/basic/pn_controller.html [Accessed 18 Feb. 2020].</w:t>
+      </w:r>
+    </w:p>
+    <w:p>
+      <w:pPr>
+        <w:pStyle w:val="Listenabsatz"/>
+        <w:numPr>
+          <w:ilvl w:val="0"/>
+          <w:numId w:val="8"/>
+        </w:numPr>
+      </w:pPr>
+      <w:proofErr w:type="spellStart"/>
+      <w:r>
+        <w:t>Boneloaf</w:t>
+      </w:r>
+      <w:proofErr w:type="spellEnd"/>
+      <w:r>
+        <w:t xml:space="preserve"> (2015). Stages ice map. [image] Available at: https://www.steamkiwi.com/article=18291/patch-notes-for-the-gang-beasts-026-unstable-alpha-build [Accessed 18 Feb. 2020].</w:t>
+      </w:r>
+    </w:p>
+    <w:p>
+      <w:pPr>
+        <w:pStyle w:val="Listenabsatz"/>
+        <w:numPr>
+          <w:ilvl w:val="0"/>
+          <w:numId w:val="8"/>
+        </w:numPr>
+      </w:pPr>
+      <w:r>
+        <w:t>Sony Interactive Entertainment Inc. (n.d.). gang-beasts-screen-03-ps4-eu-06may16. [image] Available at: https://www.playstation.com/de-ch/games/gang-beasts-ps4/ [Accessed 18 Feb. 2020].</w:t>
+      </w:r>
+    </w:p>
+    <w:p/>
     <w:p/>
     <w:p>
       <w:pPr>
@@ -11569,7 +11624,7 @@
           <w:bCs/>
           <w:lang w:val="en-US"/>
         </w:rPr>
-        <w:t>3 – 16.02.2020</w:t>
+        <w:t>4 – 18.02.2020</w:t>
       </w:r>
     </w:p>
     <w:p>
@@ -11588,19 +11643,7 @@
         <w:rPr>
           <w:lang w:val="en-US"/>
         </w:rPr>
-        <w:t>/Merge</w:t>
-      </w:r>
-      <w:r>
-        <w:rPr>
-          <w:lang w:val="en-US"/>
-        </w:rPr>
-        <w:t xml:space="preserve"> inputs from </w:t>
-      </w:r>
-      <w:r>
-        <w:rPr>
-          <w:lang w:val="en-US"/>
-        </w:rPr>
-        <w:t>Philipp Mathis</w:t>
+        <w:t xml:space="preserve"> reference lists</w:t>
       </w:r>
     </w:p>
     <w:p>
@@ -11624,7 +11667,7 @@
           <w:bCs/>
           <w:lang w:val="en-US"/>
         </w:rPr>
-        <w:t>v0.0.2</w:t>
+        <w:t>v0.0.</w:t>
       </w:r>
       <w:r>
         <w:rPr>
@@ -11632,7 +11675,7 @@
           <w:bCs/>
           <w:lang w:val="en-US"/>
         </w:rPr>
-        <w:t xml:space="preserve"> – 15.02.2020</w:t>
+        <w:t>3 – 16.02.2020</w:t>
       </w:r>
     </w:p>
     <w:p>
@@ -11657,7 +11700,13 @@
         <w:rPr>
           <w:lang w:val="en-US"/>
         </w:rPr>
-        <w:t xml:space="preserve"> inputs from Danja Künzle</w:t>
+        <w:t xml:space="preserve"> inputs from </w:t>
+      </w:r>
+      <w:r>
+        <w:rPr>
+          <w:lang w:val="en-US"/>
+        </w:rPr>
+        <w:t>Philipp Mathis</w:t>
       </w:r>
     </w:p>
     <w:p>
@@ -11681,6 +11730,85 @@
           <w:bCs/>
           <w:lang w:val="en-US"/>
         </w:rPr>
+        <w:t>v0.0.2</w:t>
+      </w:r>
+      <w:r>
+        <w:rPr>
+          <w:b/>
+          <w:bCs/>
+          <w:lang w:val="en-US"/>
+        </w:rPr>
+        <w:t xml:space="preserve"> – 15.02.2020</w:t>
+      </w:r>
+    </w:p>
+    <w:p>
+      <w:pPr>
+        <w:rPr>
+          <w:lang w:val="en-US"/>
+        </w:rPr>
+      </w:pPr>
+      <w:r>
+        <w:rPr>
+          <w:lang w:val="en-US"/>
+        </w:rPr>
+        <w:t>Add</w:t>
+      </w:r>
+      <w:r>
+        <w:rPr>
+          <w:lang w:val="en-US"/>
+        </w:rPr>
+        <w:t>/Merge</w:t>
+      </w:r>
+      <w:r>
+        <w:rPr>
+          <w:lang w:val="en-US"/>
+        </w:rPr>
+        <w:t xml:space="preserve"> inputs from </w:t>
+      </w:r>
+      <w:proofErr w:type="spellStart"/>
+      <w:r>
+        <w:rPr>
+          <w:lang w:val="en-US"/>
+        </w:rPr>
+        <w:t>Danja</w:t>
+      </w:r>
+      <w:proofErr w:type="spellEnd"/>
+      <w:r>
+        <w:rPr>
+          <w:lang w:val="en-US"/>
+        </w:rPr>
+        <w:t xml:space="preserve"> </w:t>
+      </w:r>
+      <w:proofErr w:type="spellStart"/>
+      <w:r>
+        <w:rPr>
+          <w:lang w:val="en-US"/>
+        </w:rPr>
+        <w:t>Künzle</w:t>
+      </w:r>
+      <w:proofErr w:type="spellEnd"/>
+    </w:p>
+    <w:p>
+      <w:pPr>
+        <w:rPr>
+          <w:lang w:val="en-US"/>
+        </w:rPr>
+      </w:pPr>
+    </w:p>
+    <w:p>
+      <w:pPr>
+        <w:rPr>
+          <w:b/>
+          <w:bCs/>
+          <w:lang w:val="en-US"/>
+        </w:rPr>
+      </w:pPr>
+      <w:r>
+        <w:rPr>
+          <w:b/>
+          <w:bCs/>
+          <w:lang w:val="en-US"/>
+        </w:rPr>
         <w:t>v0.0.1 – 30.01.2020</w:t>
       </w:r>
     </w:p>
@@ -11698,8 +11826,8 @@
       </w:r>
     </w:p>
     <w:sectPr>
-      <w:headerReference w:type="default" r:id="rId27"/>
-      <w:footerReference w:type="default" r:id="rId28"/>
+      <w:headerReference w:type="default" r:id="rId19"/>
+      <w:footerReference w:type="default" r:id="rId20"/>
       <w:pgSz w:w="12240" w:h="15840"/>
       <w:pgMar w:top="1440" w:right="1440" w:bottom="1440" w:left="1440" w:header="0" w:footer="720" w:gutter="0"/>
       <w:pgNumType w:start="1"/>
@@ -12168,6 +12296,119 @@
     </w:lvl>
   </w:abstractNum>
   <w:abstractNum w:abstractNumId="3" w15:restartNumberingAfterBreak="0">
+    <w:nsid w:val="43E27153"/>
+    <w:multiLevelType w:val="hybridMultilevel"/>
+    <w:tmpl w:val="BED474B4"/>
+    <w:lvl w:ilvl="0" w:tplc="08070001">
+      <w:start w:val="1"/>
+      <w:numFmt w:val="bullet"/>
+      <w:lvlText w:val=""/>
+      <w:lvlJc w:val="left"/>
+      <w:pPr>
+        <w:ind w:left="720" w:hanging="360"/>
+      </w:pPr>
+      <w:rPr>
+        <w:rFonts w:ascii="Symbol" w:hAnsi="Symbol" w:hint="default"/>
+      </w:rPr>
+    </w:lvl>
+    <w:lvl w:ilvl="1" w:tplc="08070003" w:tentative="1">
+      <w:start w:val="1"/>
+      <w:numFmt w:val="bullet"/>
+      <w:lvlText w:val="o"/>
+      <w:lvlJc w:val="left"/>
+      <w:pPr>
+        <w:ind w:left="1440" w:hanging="360"/>
+      </w:pPr>
+      <w:rPr>
+        <w:rFonts w:ascii="Courier New" w:hAnsi="Courier New" w:cs="Courier New" w:hint="default"/>
+      </w:rPr>
+    </w:lvl>
+    <w:lvl w:ilvl="2" w:tplc="08070005" w:tentative="1">
+      <w:start w:val="1"/>
+      <w:numFmt w:val="bullet"/>
+      <w:lvlText w:val=""/>
+      <w:lvlJc w:val="left"/>
+      <w:pPr>
+        <w:ind w:left="2160" w:hanging="360"/>
+      </w:pPr>
+      <w:rPr>
+        <w:rFonts w:ascii="Wingdings" w:hAnsi="Wingdings" w:hint="default"/>
+      </w:rPr>
+    </w:lvl>
+    <w:lvl w:ilvl="3" w:tplc="08070001" w:tentative="1">
+      <w:start w:val="1"/>
+      <w:numFmt w:val="bullet"/>
+      <w:lvlText w:val=""/>
+      <w:lvlJc w:val="left"/>
+      <w:pPr>
+        <w:ind w:left="2880" w:hanging="360"/>
+      </w:pPr>
+      <w:rPr>
+        <w:rFonts w:ascii="Symbol" w:hAnsi="Symbol" w:hint="default"/>
+      </w:rPr>
+    </w:lvl>
+    <w:lvl w:ilvl="4" w:tplc="08070003" w:tentative="1">
+      <w:start w:val="1"/>
+      <w:numFmt w:val="bullet"/>
+      <w:lvlText w:val="o"/>
+      <w:lvlJc w:val="left"/>
+      <w:pPr>
+        <w:ind w:left="3600" w:hanging="360"/>
+      </w:pPr>
+      <w:rPr>
+        <w:rFonts w:ascii="Courier New" w:hAnsi="Courier New" w:cs="Courier New" w:hint="default"/>
+      </w:rPr>
+    </w:lvl>
+    <w:lvl w:ilvl="5" w:tplc="08070005" w:tentative="1">
+      <w:start w:val="1"/>
+      <w:numFmt w:val="bullet"/>
+      <w:lvlText w:val=""/>
+      <w:lvlJc w:val="left"/>
+      <w:pPr>
+        <w:ind w:left="4320" w:hanging="360"/>
+      </w:pPr>
+      <w:rPr>
+        <w:rFonts w:ascii="Wingdings" w:hAnsi="Wingdings" w:hint="default"/>
+      </w:rPr>
+    </w:lvl>
+    <w:lvl w:ilvl="6" w:tplc="08070001" w:tentative="1">
+      <w:start w:val="1"/>
+      <w:numFmt w:val="bullet"/>
+      <w:lvlText w:val=""/>
+      <w:lvlJc w:val="left"/>
+      <w:pPr>
+        <w:ind w:left="5040" w:hanging="360"/>
+      </w:pPr>
+      <w:rPr>
+        <w:rFonts w:ascii="Symbol" w:hAnsi="Symbol" w:hint="default"/>
+      </w:rPr>
+    </w:lvl>
+    <w:lvl w:ilvl="7" w:tplc="08070003" w:tentative="1">
+      <w:start w:val="1"/>
+      <w:numFmt w:val="bullet"/>
+      <w:lvlText w:val="o"/>
+      <w:lvlJc w:val="left"/>
+      <w:pPr>
+        <w:ind w:left="5760" w:hanging="360"/>
+      </w:pPr>
+      <w:rPr>
+        <w:rFonts w:ascii="Courier New" w:hAnsi="Courier New" w:cs="Courier New" w:hint="default"/>
+      </w:rPr>
+    </w:lvl>
+    <w:lvl w:ilvl="8" w:tplc="08070005" w:tentative="1">
+      <w:start w:val="1"/>
+      <w:numFmt w:val="bullet"/>
+      <w:lvlText w:val=""/>
+      <w:lvlJc w:val="left"/>
+      <w:pPr>
+        <w:ind w:left="6480" w:hanging="360"/>
+      </w:pPr>
+      <w:rPr>
+        <w:rFonts w:ascii="Wingdings" w:hAnsi="Wingdings" w:hint="default"/>
+      </w:rPr>
+    </w:lvl>
+  </w:abstractNum>
+  <w:abstractNum w:abstractNumId="4" w15:restartNumberingAfterBreak="0">
     <w:nsid w:val="58D06CBD"/>
     <w:multiLevelType w:val="multilevel"/>
     <w:tmpl w:val="A7D2CF42"/>
@@ -12316,7 +12557,7 @@
       </w:rPr>
     </w:lvl>
   </w:abstractNum>
-  <w:abstractNum w:abstractNumId="4" w15:restartNumberingAfterBreak="0">
+  <w:abstractNum w:abstractNumId="5" w15:restartNumberingAfterBreak="0">
     <w:nsid w:val="61DF06A9"/>
     <w:multiLevelType w:val="hybridMultilevel"/>
     <w:tmpl w:val="55BC8F50"/>
@@ -12405,7 +12646,7 @@
       </w:pPr>
     </w:lvl>
   </w:abstractNum>
-  <w:abstractNum w:abstractNumId="5" w15:restartNumberingAfterBreak="0">
+  <w:abstractNum w:abstractNumId="6" w15:restartNumberingAfterBreak="0">
     <w:nsid w:val="6DC32D65"/>
     <w:multiLevelType w:val="hybridMultilevel"/>
     <w:tmpl w:val="2E54D6CE"/>
@@ -12517,7 +12758,7 @@
       </w:rPr>
     </w:lvl>
   </w:abstractNum>
-  <w:abstractNum w:abstractNumId="6" w15:restartNumberingAfterBreak="0">
+  <w:abstractNum w:abstractNumId="7" w15:restartNumberingAfterBreak="0">
     <w:nsid w:val="6FF547AD"/>
     <w:multiLevelType w:val="hybridMultilevel"/>
     <w:tmpl w:val="BE208366"/>
@@ -12633,10 +12874,10 @@
     <w:abstractNumId w:val="1"/>
   </w:num>
   <w:num w:numId="2">
-    <w:abstractNumId w:val="5"/>
+    <w:abstractNumId w:val="6"/>
   </w:num>
   <w:num w:numId="3">
-    <w:abstractNumId w:val="6"/>
+    <w:abstractNumId w:val="7"/>
   </w:num>
   <w:num w:numId="4">
     <w:abstractNumId w:val="0"/>
@@ -12645,9 +12886,12 @@
     <w:abstractNumId w:val="2"/>
   </w:num>
   <w:num w:numId="6">
+    <w:abstractNumId w:val="5"/>
+  </w:num>
+  <w:num w:numId="7">
     <w:abstractNumId w:val="4"/>
   </w:num>
-  <w:num w:numId="7">
+  <w:num w:numId="8">
     <w:abstractNumId w:val="3"/>
   </w:num>
 </w:numbering>

</xml_diff>